<commit_message>
code completed and data compiled. report draft finished
</commit_message>
<xml_diff>
--- a/submission/report.docx
+++ b/submission/report.docx
@@ -5,6 +5,7 @@
     <w:p>
       <w:pPr>
         <w:pStyle w:val="Header"/>
+        <w:spacing w:line="276" w:lineRule="auto"/>
         <w:jc w:val="both"/>
         <w:rPr>
           <w:b/>
@@ -15,30 +16,29 @@
     <w:p>
       <w:pPr>
         <w:pStyle w:val="Header"/>
+        <w:spacing w:line="276" w:lineRule="auto"/>
         <w:jc w:val="both"/>
         <w:rPr>
           <w:b/>
           <w:bCs/>
+          <w:i/>
+          <w:iCs/>
         </w:rPr>
       </w:pPr>
       <w:r>
         <w:rPr>
           <w:b/>
           <w:bCs/>
-        </w:rPr>
-        <w:t>A PERMUTATION TEST FOR MEDIATING EFFECT OF HUMAN MICROBIOME USING DISTANCE-BASED APPROACHES</w:t>
-      </w:r>
-      <w:r>
-        <w:rPr>
-          <w:b/>
-          <w:bCs/>
-        </w:rPr>
-        <w:t>.</w:t>
+          <w:i/>
+          <w:iCs/>
+        </w:rPr>
+        <w:t>A PERMUTATION TEST FOR MEDIATING EFFECT OF HUMAN MICROBIOME USING DISTANCE-BASED APPROACHES.</w:t>
       </w:r>
     </w:p>
     <w:p>
       <w:pPr>
         <w:pStyle w:val="Header"/>
+        <w:spacing w:line="276" w:lineRule="auto"/>
         <w:jc w:val="right"/>
         <w:rPr>
           <w:b/>
@@ -115,6 +115,7 @@
     <w:p>
       <w:pPr>
         <w:pStyle w:val="Header"/>
+        <w:spacing w:line="276" w:lineRule="auto"/>
         <w:jc w:val="both"/>
         <w:rPr>
           <w:b/>
@@ -125,102 +126,100 @@
     <w:p>
       <w:pPr>
         <w:pStyle w:val="Header"/>
+        <w:spacing w:line="276" w:lineRule="auto"/>
         <w:jc w:val="both"/>
         <w:rPr>
           <w:b/>
           <w:bCs/>
+          <w:i/>
+          <w:iCs/>
         </w:rPr>
       </w:pPr>
+      <w:r>
+        <w:rPr>
+          <w:b/>
+          <w:bCs/>
+          <w:i/>
+          <w:iCs/>
+        </w:rPr>
+        <w:t>1. INTRODUCTION</w:t>
+      </w:r>
     </w:p>
     <w:p>
       <w:pPr>
         <w:pStyle w:val="Header"/>
+        <w:spacing w:line="276" w:lineRule="auto"/>
         <w:jc w:val="both"/>
-        <w:rPr>
-          <w:b/>
-          <w:bCs/>
-        </w:rPr>
       </w:pPr>
       <w:r>
-        <w:rPr>
-          <w:b/>
-          <w:bCs/>
-        </w:rPr>
-        <w:t>1. INTRODUCTION</w:t>
+        <w:t>Recent studies have revealed a complex interplay between environment, the human microbiome and health and disease</w:t>
+      </w:r>
+      <w:r>
+        <w:t xml:space="preserve"> </w:t>
+      </w:r>
+      <w:r>
+        <w:fldChar w:fldCharType="begin"/>
+      </w:r>
+      <w:r>
+        <w:instrText xml:space="preserve"> ADDIN ZOTERO_ITEM CSL_CITATION {"citationID":"OwW5aB6q","properties":{"formattedCitation":"(Grice et al., 2009; MetaHIT Consortium (additional members) et al., 2011)","plainCitation":"(Grice et al., 2009; MetaHIT Consortium (additional members) et al., 2011)","noteIndex":0},"citationItems":[{"id":332,"uris":["http://zotero.org/users/6647948/items/HHUK8WC5"],"uri":["http://zotero.org/users/6647948/items/HHUK8WC5"],"itemData":{"id":332,"type":"article-journal","container-title":"Science","DOI":"10.1126/science.1171700","ISSN":"0036-8075, 1095-9203","issue":"5931","journalAbbreviation":"Science","language":"en","page":"1190-1192","source":"DOI.org (Crossref)","title":"Topographical and Temporal Diversity of the Human Skin Microbiome","volume":"324","author":[{"family":"Grice","given":"E. A."},{"family":"Kong","given":"H. H."},{"family":"Conlan","given":"S."},{"family":"Deming","given":"C. B."},{"family":"Davis","given":"J."},{"family":"Young","given":"A. C."},{"literal":"NISC Comparative Sequencing Program"},{"family":"Bouffard","given":"G. G."},{"family":"Blakesley","given":"R. W."},{"family":"Murray","given":"P. R."},{"family":"Green","given":"E. D."},{"family":"Turner","given":"M. L."},{"family":"Segre","given":"J. A."}],"issued":{"date-parts":[["2009",5,29]]}}},{"id":330,"uris":["http://zotero.org/users/6647948/items/XJ9UGJRK"],"uri":["http://zotero.org/users/6647948/items/XJ9UGJRK"],"itemData":{"id":330,"type":"article-journal","container-title":"Nature","DOI":"10.1038/nature09944","ISSN":"0028-0836, 1476-4687","issue":"7346","journalAbbreviation":"Nature","language":"en","page":"174-180","source":"DOI.org (Crossref)","title":"Enterotypes of the human gut microbiome","volume":"473","author":[{"literal":"MetaHIT Consortium (additional members)"},{"family":"Arumugam","given":"Manimozhiyan"},{"family":"Raes","given":"Jeroen"},{"family":"Pelletier","given":"Eric"},{"family":"Le Paslier","given":"Denis"},{"family":"Yamada","given":"Takuji"},{"family":"Mende","given":"Daniel R."},{"family":"Fernandes","given":"Gabriel R."},{"family":"Tap","given":"Julien"},{"family":"Bruls","given":"Thomas"},{"family":"Batto","given":"Jean-Michel"},{"family":"Bertalan","given":"Marcelo"},{"family":"Borruel","given":"Natalia"},{"family":"Casellas","given":"Francesc"},{"family":"Fernandez","given":"Leyden"},{"family":"Gautier","given":"Laurent"},{"family":"Hansen","given":"Torben"},{"family":"Hattori","given":"Masahira"},{"family":"Hayashi","given":"Tetsuya"},{"family":"Kleerebezem","given":"Michiel"},{"family":"Kurokawa","given":"Ken"},{"family":"Leclerc","given":"Marion"},{"family":"Levenez","given":"Florence"},{"family":"Manichanh","given":"Chaysavanh"},{"family":"Nielsen","given":"H. Bjørn"},{"family":"Nielsen","given":"Trine"},{"family":"Pons","given":"Nicolas"},{"family":"Poulain","given":"Julie"},{"family":"Qin","given":"Junjie"},{"family":"Sicheritz-Ponten","given":"Thomas"},{"family":"Tims","given":"Sebastian"},{"family":"Torrents","given":"David"},{"family":"Ugarte","given":"Edgardo"},{"family":"Zoetendal","given":"Erwin G."},{"family":"Wang","given":"Jun"},{"family":"Guarner","given":"Francisco"},{"family":"Pedersen","given":"Oluf"},{"family":"Vos","given":"Willem M.","non-dropping-particle":"de"},{"family":"Brunak","given":"Søren"},{"family":"Doré","given":"Joel"},{"family":"Weissenbach","given":"Jean"},{"family":"Ehrlich","given":"S. Dusko"},{"family":"Bork","given":"Peer"}],"issued":{"date-parts":[["2011",5,12]]}}}],"schema":"https://github.com/citation-style-language/schema/raw/master/csl-citation.json"} </w:instrText>
+      </w:r>
+      <w:r>
+        <w:fldChar w:fldCharType="separate"/>
+      </w:r>
+      <w:r>
+        <w:rPr>
+          <w:noProof/>
+        </w:rPr>
+        <w:t>(Grice et al., 2009; MetaHIT Consortium (additional members) et al., 2011)</w:t>
+      </w:r>
+      <w:r>
+        <w:fldChar w:fldCharType="end"/>
+      </w:r>
+      <w:r>
+        <w:t xml:space="preserve">. Mediation analysis of the human microbiome in these complex relationships could potentially provide insights into the role of the microbiome in the </w:t>
+      </w:r>
+      <w:r>
+        <w:t>aetiology</w:t>
+      </w:r>
+      <w:r>
+        <w:t xml:space="preserve"> of disease and, more importantly, lead to novel clinical interventions by modulating the microbiome</w:t>
+      </w:r>
+      <w:r>
+        <w:t xml:space="preserve"> </w:t>
+      </w:r>
+      <w:r>
+        <w:fldChar w:fldCharType="begin"/>
+      </w:r>
+      <w:r>
+        <w:instrText xml:space="preserve"> ADDIN ZOTERO_ITEM CSL_CITATION {"citationID":"i6hg2D8B","properties":{"formattedCitation":"(Faith et al., 2013; Lozupone et al., 2012)","plainCitation":"(Faith et al., 2013; Lozupone et al., 2012)","noteIndex":0},"citationItems":[{"id":334,"uris":["http://zotero.org/users/6647948/items/ZIDGPEPT"],"uri":["http://zotero.org/users/6647948/items/ZIDGPEPT"],"itemData":{"id":334,"type":"article-journal","abstract":"A low-error 16\n              S\n              ribosomal RNA amplicon sequencing method, in combination with whole-genome sequencing of &gt;500 cultured isolates, was used to characterize bacterial strain composition in the fecal microbiota of 37 U.S. adults sampled for up to 5 years. Microbiota stability followed a power-law function, which when extrapolated suggests that most strains in an individual are residents for decades. Shared strains were recovered from family members but not from unrelated individuals. Sampling of individuals who consumed a monotonous liquid diet for up to 32 weeks indicated that changes in strain composition were better predicted by changes in weight than by differences in sampling interval. This combination of stability and responsiveness to physiologic change confirms the potential of the gut microbiota as a diagnostic tool and therapeutic target.","container-title":"Science","DOI":"10.1126/science.1237439","ISSN":"0036-8075, 1095-9203","issue":"6141","journalAbbreviation":"Science","language":"en","page":"1237439","source":"DOI.org (Crossref)","title":"The Long-Term Stability of the Human Gut Microbiota","volume":"341","author":[{"family":"Faith","given":"Jeremiah J."},{"family":"Guruge","given":"Janaki L."},{"family":"Charbonneau","given":"Mark"},{"family":"Subramanian","given":"Sathish"},{"family":"Seedorf","given":"Henning"},{"family":"Goodman","given":"Andrew L."},{"family":"Clemente","given":"Jose C."},{"family":"Knight","given":"Rob"},{"family":"Heath","given":"Andrew C."},{"family":"Leibel","given":"Rudolph L."},{"family":"Rosenbaum","given":"Michael"},{"family":"Gordon","given":"Jeffrey I."}],"issued":{"date-parts":[["2013",7,5]]}}},{"id":336,"uris":["http://zotero.org/users/6647948/items/YPDECHQP"],"uri":["http://zotero.org/users/6647948/items/YPDECHQP"],"itemData":{"id":336,"type":"article-journal","container-title":"Nature","DOI":"10.1038/nature11550","ISSN":"0028-0836, 1476-4687","issue":"7415","journalAbbreviation":"Nature","language":"en","page":"220-230","source":"DOI.org (Crossref)","title":"Diversity, stability and resilience of the human gut microbiota","volume":"489","author":[{"family":"Lozupone","given":"Catherine A."},{"family":"Stombaugh","given":"Jesse I."},{"family":"Gordon","given":"Jeffrey I."},{"family":"Jansson","given":"Janet K."},{"family":"Knight","given":"Rob"}],"issued":{"date-parts":[["2012",9]]}}}],"schema":"https://github.com/citation-style-language/schema/raw/master/csl-citation.json"} </w:instrText>
+      </w:r>
+      <w:r>
+        <w:fldChar w:fldCharType="separate"/>
+      </w:r>
+      <w:r>
+        <w:rPr>
+          <w:noProof/>
+        </w:rPr>
+        <w:t>(Faith et al., 2013; Lozupone et al., 2012)</w:t>
+      </w:r>
+      <w:r>
+        <w:fldChar w:fldCharType="end"/>
+      </w:r>
+      <w:r>
+        <w:t xml:space="preserve">. </w:t>
       </w:r>
     </w:p>
     <w:p>
       <w:pPr>
         <w:pStyle w:val="Header"/>
-        <w:jc w:val="both"/>
-      </w:pPr>
-      <w:r>
-        <w:t>Recent studies have revealed a complex interplay between environment, the human microbiome and health and disease</w:t>
-      </w:r>
-      <w:r>
-        <w:t xml:space="preserve"> </w:t>
-      </w:r>
-      <w:r>
-        <w:fldChar w:fldCharType="begin"/>
-      </w:r>
-      <w:r>
-        <w:instrText xml:space="preserve"> ADDIN ZOTERO_ITEM CSL_CITATION {"citationID":"OwW5aB6q","properties":{"formattedCitation":"(Grice et al., 2009; MetaHIT Consortium (additional members) et al., 2011)","plainCitation":"(Grice et al., 2009; MetaHIT Consortium (additional members) et al., 2011)","noteIndex":0},"citationItems":[{"id":332,"uris":["http://zotero.org/users/6647948/items/HHUK8WC5"],"uri":["http://zotero.org/users/6647948/items/HHUK8WC5"],"itemData":{"id":332,"type":"article-journal","container-title":"Science","DOI":"10.1126/science.1171700","ISSN":"0036-8075, 1095-9203","issue":"5931","journalAbbreviation":"Science","language":"en","page":"1190-1192","source":"DOI.org (Crossref)","title":"Topographical and Temporal Diversity of the Human Skin Microbiome","volume":"324","author":[{"family":"Grice","given":"E. A."},{"family":"Kong","given":"H. H."},{"family":"Conlan","given":"S."},{"family":"Deming","given":"C. B."},{"family":"Davis","given":"J."},{"family":"Young","given":"A. C."},{"literal":"NISC Comparative Sequencing Program"},{"family":"Bouffard","given":"G. G."},{"family":"Blakesley","given":"R. W."},{"family":"Murray","given":"P. R."},{"family":"Green","given":"E. D."},{"family":"Turner","given":"M. L."},{"family":"Segre","given":"J. A."}],"issued":{"date-parts":[["2009",5,29]]}}},{"id":330,"uris":["http://zotero.org/users/6647948/items/XJ9UGJRK"],"uri":["http://zotero.org/users/6647948/items/XJ9UGJRK"],"itemData":{"id":330,"type":"article-journal","container-title":"Nature","DOI":"10.1038/nature09944","ISSN":"0028-0836, 1476-4687","issue":"7346","journalAbbreviation":"Nature","language":"en","page":"174-180","source":"DOI.org (Crossref)","title":"Enterotypes of the human gut microbiome","volume":"473","author":[{"literal":"MetaHIT Consortium (additional members)"},{"family":"Arumugam","given":"Manimozhiyan"},{"family":"Raes","given":"Jeroen"},{"family":"Pelletier","given":"Eric"},{"family":"Le Paslier","given":"Denis"},{"family":"Yamada","given":"Takuji"},{"family":"Mende","given":"Daniel R."},{"family":"Fernandes","given":"Gabriel R."},{"family":"Tap","given":"Julien"},{"family":"Bruls","given":"Thomas"},{"family":"Batto","given":"Jean-Michel"},{"family":"Bertalan","given":"Marcelo"},{"family":"Borruel","given":"Natalia"},{"family":"Casellas","given":"Francesc"},{"family":"Fernandez","given":"Leyden"},{"family":"Gautier","given":"Laurent"},{"family":"Hansen","given":"Torben"},{"family":"Hattori","given":"Masahira"},{"family":"Hayashi","given":"Tetsuya"},{"family":"Kleerebezem","given":"Michiel"},{"family":"Kurokawa","given":"Ken"},{"family":"Leclerc","given":"Marion"},{"family":"Levenez","given":"Florence"},{"family":"Manichanh","given":"Chaysavanh"},{"family":"Nielsen","given":"H. Bjørn"},{"family":"Nielsen","given":"Trine"},{"family":"Pons","given":"Nicolas"},{"family":"Poulain","given":"Julie"},{"family":"Qin","given":"Junjie"},{"family":"Sicheritz-Ponten","given":"Thomas"},{"family":"Tims","given":"Sebastian"},{"family":"Torrents","given":"David"},{"family":"Ugarte","given":"Edgardo"},{"family":"Zoetendal","given":"Erwin G."},{"family":"Wang","given":"Jun"},{"family":"Guarner","given":"Francisco"},{"family":"Pedersen","given":"Oluf"},{"family":"Vos","given":"Willem M.","non-dropping-particle":"de"},{"family":"Brunak","given":"Søren"},{"family":"Doré","given":"Joel"},{"family":"Weissenbach","given":"Jean"},{"family":"Ehrlich","given":"S. Dusko"},{"family":"Bork","given":"Peer"}],"issued":{"date-parts":[["2011",5,12]]}}}],"schema":"https://github.com/citation-style-language/schema/raw/master/csl-citation.json"} </w:instrText>
-      </w:r>
-      <w:r>
-        <w:fldChar w:fldCharType="separate"/>
-      </w:r>
-      <w:r>
-        <w:rPr>
-          <w:noProof/>
-        </w:rPr>
-        <w:t>(Grice et al., 2009; MetaHIT Consortium (additional members) et al., 2011)</w:t>
-      </w:r>
-      <w:r>
-        <w:fldChar w:fldCharType="end"/>
-      </w:r>
-      <w:r>
-        <w:t xml:space="preserve">. Mediation analysis of the human microbiome in these complex relationships could potentially provide insights into the role of the microbiome in the </w:t>
-      </w:r>
-      <w:r>
-        <w:t>aetiology</w:t>
-      </w:r>
-      <w:r>
-        <w:t xml:space="preserve"> of disease and, more importantly, lead to novel clinical interventions by modulating the microbiome</w:t>
-      </w:r>
-      <w:r>
-        <w:t xml:space="preserve"> </w:t>
-      </w:r>
-      <w:r>
-        <w:fldChar w:fldCharType="begin"/>
-      </w:r>
-      <w:r>
-        <w:instrText xml:space="preserve"> ADDIN ZOTERO_ITEM CSL_CITATION {"citationID":"i6hg2D8B","properties":{"formattedCitation":"(Faith et al., 2013; Lozupone et al., 2012)","plainCitation":"(Faith et al., 2013; Lozupone et al., 2012)","noteIndex":0},"citationItems":[{"id":334,"uris":["http://zotero.org/users/6647948/items/ZIDGPEPT"],"uri":["http://zotero.org/users/6647948/items/ZIDGPEPT"],"itemData":{"id":334,"type":"article-journal","abstract":"A low-error 16\n              S\n              ribosomal RNA amplicon sequencing method, in combination with whole-genome sequencing of &gt;500 cultured isolates, was used to characterize bacterial strain composition in the fecal microbiota of 37 U.S. adults sampled for up to 5 years. Microbiota stability followed a power-law function, which when extrapolated suggests that most strains in an individual are residents for decades. Shared strains were recovered from family members but not from unrelated individuals. Sampling of individuals who consumed a monotonous liquid diet for up to 32 weeks indicated that changes in strain composition were better predicted by changes in weight than by differences in sampling interval. This combination of stability and responsiveness to physiologic change confirms the potential of the gut microbiota as a diagnostic tool and therapeutic target.","container-title":"Science","DOI":"10.1126/science.1237439","ISSN":"0036-8075, 1095-9203","issue":"6141","journalAbbreviation":"Science","language":"en","page":"1237439","source":"DOI.org (Crossref)","title":"The Long-Term Stability of the Human Gut Microbiota","volume":"341","author":[{"family":"Faith","given":"Jeremiah J."},{"family":"Guruge","given":"Janaki L."},{"family":"Charbonneau","given":"Mark"},{"family":"Subramanian","given":"Sathish"},{"family":"Seedorf","given":"Henning"},{"family":"Goodman","given":"Andrew L."},{"family":"Clemente","given":"Jose C."},{"family":"Knight","given":"Rob"},{"family":"Heath","given":"Andrew C."},{"family":"Leibel","given":"Rudolph L."},{"family":"Rosenbaum","given":"Michael"},{"family":"Gordon","given":"Jeffrey I."}],"issued":{"date-parts":[["2013",7,5]]}}},{"id":336,"uris":["http://zotero.org/users/6647948/items/YPDECHQP"],"uri":["http://zotero.org/users/6647948/items/YPDECHQP"],"itemData":{"id":336,"type":"article-journal","container-title":"Nature","DOI":"10.1038/nature11550","ISSN":"0028-0836, 1476-4687","issue":"7415","journalAbbreviation":"Nature","language":"en","page":"220-230","source":"DOI.org (Crossref)","title":"Diversity, stability and resilience of the human gut microbiota","volume":"489","author":[{"family":"Lozupone","given":"Catherine A."},{"family":"Stombaugh","given":"Jesse I."},{"family":"Gordon","given":"Jeffrey I."},{"family":"Jansson","given":"Janet K."},{"family":"Knight","given":"Rob"}],"issued":{"date-parts":[["2012",9]]}}}],"schema":"https://github.com/citation-style-language/schema/raw/master/csl-citation.json"} </w:instrText>
-      </w:r>
-      <w:r>
-        <w:fldChar w:fldCharType="separate"/>
-      </w:r>
-      <w:r>
-        <w:rPr>
-          <w:noProof/>
-        </w:rPr>
-        <w:t>(Faith et al., 2013; Lozupone et al., 2012)</w:t>
-      </w:r>
-      <w:r>
-        <w:fldChar w:fldCharType="end"/>
-      </w:r>
-      <w:r>
-        <w:t xml:space="preserve">. </w:t>
-      </w:r>
-    </w:p>
-    <w:p>
-      <w:pPr>
-        <w:pStyle w:val="Header"/>
+        <w:spacing w:line="276" w:lineRule="auto"/>
         <w:jc w:val="both"/>
       </w:pPr>
     </w:p>
     <w:p>
       <w:pPr>
         <w:pStyle w:val="Header"/>
+        <w:spacing w:line="276" w:lineRule="auto"/>
         <w:jc w:val="both"/>
       </w:pPr>
       <w:r>
@@ -296,7 +295,15 @@
         <w:t>H</w:t>
       </w:r>
       <w:r>
-        <w:t>igh dimensionality, sparsity, non-normality and phylogenetic structure of microbiome data</w:t>
+        <w:t>igh dimensionality, sparsity, non-</w:t>
+      </w:r>
+      <w:proofErr w:type="gramStart"/>
+      <w:r>
+        <w:t>normality</w:t>
+      </w:r>
+      <w:proofErr w:type="gramEnd"/>
+      <w:r>
+        <w:t xml:space="preserve"> and phylogenetic structure of microbiome data</w:t>
       </w:r>
       <w:r>
         <w:t xml:space="preserve"> </w:t>
@@ -353,12 +360,14 @@
     <w:p>
       <w:pPr>
         <w:pStyle w:val="Header"/>
+        <w:spacing w:line="276" w:lineRule="auto"/>
         <w:jc w:val="both"/>
       </w:pPr>
     </w:p>
     <w:p>
       <w:pPr>
         <w:pStyle w:val="Header"/>
+        <w:spacing w:line="276" w:lineRule="auto"/>
         <w:jc w:val="both"/>
       </w:pPr>
       <w:r>
@@ -416,7 +425,13 @@
         <w:t xml:space="preserve"> </w:t>
       </w:r>
       <w:r>
-        <w:t xml:space="preserve">propose a distance-based approach for testing the mediation effect of the human microbiome. In the framework, the nonlinear relationship between the human microbiome and independent/dependent variables is captured implicitly through the use of sample-wise ecological distances, and the phylogenetic tree information is incorporated by using phylogeny-based distance metrics. Multiple distance metrics are utilized to maximize the power to detect various types of mediation effect. </w:t>
+        <w:t xml:space="preserve">propose a distance-based approach for testing the mediation effect of the human microbiome. In the framework, the nonlinear relationship between the human microbiome and independent/dependent variables is captured implicitly </w:t>
+      </w:r>
+      <w:r>
+        <w:t>using</w:t>
+      </w:r>
+      <w:r>
+        <w:t xml:space="preserve"> sample-wise ecological distances, and the phylogenetic tree information is incorporated by using phylogeny-based distance metrics. Multiple distance metrics are utilized to maximize the power to detect various types of mediation effect. </w:t>
       </w:r>
       <w:r>
         <w:t>The authors notes that s</w:t>
@@ -437,7 +452,11 @@
         <w:t xml:space="preserve">and is robust and powerful under various mediation models. </w:t>
       </w:r>
       <w:r>
-        <w:t>In this report, we will attempt to partially reproduce the results presented, by means of one numerical study. Additionally, we examine how this method, when applied t</w:t>
+        <w:t xml:space="preserve">In this report, we will </w:t>
+      </w:r>
+      <w:r>
+        <w:lastRenderedPageBreak/>
+        <w:t>attempt to partially reproduce the results presented, by means of one numerical study. Additionally, we examine how this method, when applied t</w:t>
       </w:r>
       <w:r>
         <w:t>o a real gut microbiome dataset revea</w:t>
@@ -458,28 +477,35 @@
     <w:p>
       <w:pPr>
         <w:pStyle w:val="Header"/>
+        <w:spacing w:line="276" w:lineRule="auto"/>
         <w:jc w:val="both"/>
       </w:pPr>
     </w:p>
     <w:p>
       <w:pPr>
         <w:pStyle w:val="Header"/>
+        <w:spacing w:line="276" w:lineRule="auto"/>
         <w:jc w:val="both"/>
       </w:pPr>
     </w:p>
     <w:p>
       <w:pPr>
         <w:pStyle w:val="Header"/>
+        <w:spacing w:line="276" w:lineRule="auto"/>
         <w:jc w:val="both"/>
         <w:rPr>
           <w:b/>
           <w:bCs/>
+          <w:i/>
+          <w:iCs/>
         </w:rPr>
       </w:pPr>
       <w:r>
         <w:rPr>
           <w:b/>
           <w:bCs/>
+          <w:i/>
+          <w:iCs/>
         </w:rPr>
         <w:t>2. METHODS</w:t>
       </w:r>
@@ -487,26 +513,34 @@
     <w:p>
       <w:pPr>
         <w:pStyle w:val="Header"/>
+        <w:spacing w:line="276" w:lineRule="auto"/>
         <w:jc w:val="both"/>
         <w:rPr>
           <w:b/>
           <w:bCs/>
+          <w:i/>
+          <w:iCs/>
         </w:rPr>
       </w:pPr>
     </w:p>
     <w:p>
       <w:pPr>
         <w:pStyle w:val="Header"/>
+        <w:spacing w:line="276" w:lineRule="auto"/>
         <w:jc w:val="both"/>
         <w:rPr>
           <w:b/>
           <w:bCs/>
+          <w:i/>
+          <w:iCs/>
         </w:rPr>
       </w:pPr>
       <w:r>
         <w:rPr>
           <w:b/>
           <w:bCs/>
+          <w:i/>
+          <w:iCs/>
         </w:rPr>
         <w:t>2.1. Mediation model</w:t>
       </w:r>
@@ -514,6 +548,7 @@
     <w:p>
       <w:pPr>
         <w:pStyle w:val="Header"/>
+        <w:spacing w:line="276" w:lineRule="auto"/>
         <w:jc w:val="both"/>
         <w:rPr>
           <w:rFonts w:eastAsiaTheme="minorEastAsia"/>
@@ -635,6 +670,7 @@
       <w:r>
         <w:rPr>
           <w:rFonts w:eastAsiaTheme="minorEastAsia"/>
+          <w:noProof/>
         </w:rPr>
         <w:drawing>
           <wp:anchor distT="0" distB="0" distL="114300" distR="114300" simplePos="0" relativeHeight="251658240" behindDoc="1" locked="0" layoutInCell="1" allowOverlap="1" wp14:anchorId="67353420" wp14:editId="13EAF9E6">
@@ -668,7 +704,7 @@
                     <pic:cNvPicPr/>
                   </pic:nvPicPr>
                   <pic:blipFill>
-                    <a:blip r:embed="rId6" cstate="print">
+                    <a:blip r:embed="rId7" cstate="print">
                       <a:extLst>
                         <a:ext uri="{28A0092B-C50C-407E-A947-70E740481C1C}">
                           <a14:useLocalDpi xmlns:a14="http://schemas.microsoft.com/office/drawing/2010/main" val="0"/>
@@ -1041,6 +1077,7 @@
     <w:p>
       <w:pPr>
         <w:pStyle w:val="Header"/>
+        <w:spacing w:line="276" w:lineRule="auto"/>
         <w:jc w:val="both"/>
         <w:rPr>
           <w:rFonts w:eastAsiaTheme="minorEastAsia"/>
@@ -1056,6 +1093,7 @@
     <w:p>
       <w:pPr>
         <w:pStyle w:val="Header"/>
+        <w:spacing w:line="276" w:lineRule="auto"/>
         <w:jc w:val="both"/>
         <w:rPr>
           <w:rFonts w:eastAsiaTheme="minorEastAsia"/>
@@ -1065,6 +1103,7 @@
     <w:p>
       <w:pPr>
         <w:pStyle w:val="Header"/>
+        <w:spacing w:line="276" w:lineRule="auto"/>
         <w:jc w:val="both"/>
         <w:rPr>
           <w:rFonts w:eastAsiaTheme="minorEastAsia"/>
@@ -1140,22 +1179,14 @@
             <w:rPr>
               <w:rFonts w:ascii="Cambria Math" w:eastAsiaTheme="minorEastAsia" w:hAnsi="Cambria Math"/>
             </w:rPr>
-            <m:t>ϵ</m:t>
+            <m:t>ϵ,</m:t>
           </m:r>
           <m:r>
             <m:rPr>
-              <m:sty m:val="b"/>
+              <m:sty m:val="p"/>
             </m:rPr>
             <w:rPr>
-              <w:rFonts w:ascii="Cambria Math" w:eastAsiaTheme="minorEastAsia" w:hAnsi="Cambria Math"/>
-            </w:rPr>
-            <m:t>,</m:t>
-          </m:r>
-          <m:r>
-            <w:rPr>
               <w:rFonts w:eastAsiaTheme="minorEastAsia"/>
-              <w:b/>
-              <w:bCs/>
             </w:rPr>
             <w:br/>
           </m:r>
@@ -1369,6 +1400,9 @@
             </m:e>
           </m:d>
           <m:r>
+            <m:rPr>
+              <m:sty m:val="p"/>
+            </m:rPr>
             <w:rPr>
               <w:rFonts w:eastAsiaTheme="minorEastAsia"/>
             </w:rPr>
@@ -1544,13 +1578,7 @@
             <w:rPr>
               <w:rFonts w:ascii="Cambria Math" w:eastAsiaTheme="minorEastAsia" w:hAnsi="Cambria Math"/>
             </w:rPr>
-            <m:t>γ</m:t>
-          </m:r>
-          <m:r>
-            <w:rPr>
-              <w:rFonts w:ascii="Cambria Math" w:eastAsiaTheme="minorEastAsia" w:hAnsi="Cambria Math"/>
-            </w:rPr>
-            <m:t>+</m:t>
+            <m:t>γ+</m:t>
           </m:r>
           <m:sSup>
             <m:sSupPr>
@@ -1601,6 +1629,7 @@
     <w:p>
       <w:pPr>
         <w:pStyle w:val="Header"/>
+        <w:spacing w:line="276" w:lineRule="auto"/>
         <w:jc w:val="both"/>
         <w:rPr>
           <w:rFonts w:eastAsiaTheme="minorEastAsia"/>
@@ -1612,6 +1641,7 @@
     <w:p>
       <w:pPr>
         <w:pStyle w:val="Header"/>
+        <w:spacing w:line="276" w:lineRule="auto"/>
         <w:jc w:val="both"/>
         <w:rPr>
           <w:rFonts w:eastAsiaTheme="minorEastAsia"/>
@@ -1935,7 +1965,21 @@
         <w:rPr>
           <w:rFonts w:eastAsiaTheme="minorEastAsia"/>
         </w:rPr>
-        <w:t xml:space="preserve">, we need to investigate whether there is a significant relation of </w:t>
+        <w:t>, we need to investigate whether there is a significa</w:t>
+      </w:r>
+      <w:proofErr w:type="spellStart"/>
+      <w:r>
+        <w:rPr>
+          <w:rFonts w:eastAsiaTheme="minorEastAsia"/>
+        </w:rPr>
+        <w:t>nt</w:t>
+      </w:r>
+      <w:proofErr w:type="spellEnd"/>
+      <w:r>
+        <w:rPr>
+          <w:rFonts w:eastAsiaTheme="minorEastAsia"/>
+        </w:rPr>
+        <w:t xml:space="preserve"> relation of </w:t>
       </w:r>
       <m:oMath>
         <m:r>
@@ -2129,16 +2173,7 @@
           <w:rPr>
             <w:rFonts w:ascii="Cambria Math" w:eastAsiaTheme="minorEastAsia" w:hAnsi="Cambria Math"/>
           </w:rPr>
-          <m:t>X</m:t>
-        </m:r>
-        <m:r>
-          <m:rPr>
-            <m:sty m:val="bi"/>
-          </m:rPr>
-          <w:rPr>
-            <w:rFonts w:ascii="Cambria Math" w:eastAsiaTheme="minorEastAsia" w:hAnsi="Cambria Math"/>
-          </w:rPr>
-          <m:t>.</m:t>
+          <m:t>X.</m:t>
         </m:r>
       </m:oMath>
       <w:r>
@@ -2159,6 +2194,7 @@
     <w:p>
       <w:pPr>
         <w:pStyle w:val="Header"/>
+        <w:spacing w:line="276" w:lineRule="auto"/>
         <w:jc w:val="both"/>
         <w:rPr>
           <w:rFonts w:eastAsiaTheme="minorEastAsia"/>
@@ -2168,6 +2204,7 @@
     <w:p>
       <w:pPr>
         <w:pStyle w:val="Header"/>
+        <w:spacing w:line="276" w:lineRule="auto"/>
         <w:jc w:val="both"/>
         <w:rPr>
           <w:rFonts w:eastAsiaTheme="minorEastAsia"/>
@@ -2272,16 +2309,7 @@
             <w:rPr>
               <w:rFonts w:ascii="Cambria Math" w:eastAsiaTheme="minorEastAsia" w:hAnsi="Cambria Math"/>
             </w:rPr>
-            <m:t>∀</m:t>
-          </m:r>
-          <m:r>
-            <m:rPr>
-              <m:sty m:val="p"/>
-            </m:rPr>
-            <w:rPr>
-              <w:rFonts w:ascii="Cambria Math" w:eastAsiaTheme="minorEastAsia" w:hAnsi="Cambria Math"/>
-            </w:rPr>
-            <m:t xml:space="preserve"> </m:t>
+            <m:t xml:space="preserve">∀ </m:t>
           </m:r>
           <m:r>
             <w:rPr>
@@ -2325,6 +2353,7 @@
     <w:p>
       <w:pPr>
         <w:pStyle w:val="Header"/>
+        <w:spacing w:line="276" w:lineRule="auto"/>
         <w:jc w:val="both"/>
         <w:rPr>
           <w:rFonts w:eastAsiaTheme="minorEastAsia"/>
@@ -2334,6 +2363,7 @@
     <w:p>
       <w:pPr>
         <w:pStyle w:val="Header"/>
+        <w:spacing w:line="276" w:lineRule="auto"/>
         <w:jc w:val="both"/>
         <w:rPr>
           <w:rFonts w:eastAsiaTheme="minorEastAsia"/>
@@ -2455,6 +2485,7 @@
     <w:p>
       <w:pPr>
         <w:pStyle w:val="Header"/>
+        <w:spacing w:line="276" w:lineRule="auto"/>
         <w:jc w:val="both"/>
         <w:rPr>
           <w:rFonts w:eastAsiaTheme="minorEastAsia"/>
@@ -2464,11 +2495,14 @@
     <w:p>
       <w:pPr>
         <w:pStyle w:val="Header"/>
+        <w:spacing w:line="276" w:lineRule="auto"/>
         <w:jc w:val="both"/>
         <w:rPr>
           <w:rFonts w:eastAsiaTheme="minorEastAsia"/>
           <w:b/>
           <w:bCs/>
+          <w:i/>
+          <w:iCs/>
         </w:rPr>
       </w:pPr>
       <w:r>
@@ -2476,6 +2510,8 @@
           <w:rFonts w:eastAsiaTheme="minorEastAsia"/>
           <w:b/>
           <w:bCs/>
+          <w:i/>
+          <w:iCs/>
         </w:rPr>
         <w:t>2.2. A distance</w:t>
       </w:r>
@@ -2484,6 +2520,8 @@
           <w:rFonts w:eastAsiaTheme="minorEastAsia"/>
           <w:b/>
           <w:bCs/>
+          <w:i/>
+          <w:iCs/>
         </w:rPr>
         <w:t>-</w:t>
       </w:r>
@@ -2492,6 +2530,8 @@
           <w:rFonts w:eastAsiaTheme="minorEastAsia"/>
           <w:b/>
           <w:bCs/>
+          <w:i/>
+          <w:iCs/>
         </w:rPr>
         <w:t>based test for mediation</w:t>
       </w:r>
@@ -2499,6 +2539,7 @@
     <w:p>
       <w:pPr>
         <w:pStyle w:val="Header"/>
+        <w:spacing w:line="276" w:lineRule="auto"/>
         <w:jc w:val="both"/>
         <w:rPr>
           <w:rFonts w:eastAsiaTheme="minorEastAsia"/>
@@ -2508,6 +2549,7 @@
         <w:rPr>
           <w:rFonts w:eastAsiaTheme="minorEastAsia"/>
         </w:rPr>
+        <w:lastRenderedPageBreak/>
         <w:t xml:space="preserve">Had the microbiome feature vectors been known, </w:t>
       </w:r>
       <w:r>
@@ -2575,6 +2617,7 @@
     <w:p>
       <w:pPr>
         <w:pStyle w:val="Header"/>
+        <w:spacing w:line="276" w:lineRule="auto"/>
         <w:jc w:val="both"/>
         <w:rPr>
           <w:rFonts w:eastAsiaTheme="minorEastAsia"/>
@@ -2584,6 +2627,7 @@
     <w:p>
       <w:pPr>
         <w:pStyle w:val="Header"/>
+        <w:spacing w:line="276" w:lineRule="auto"/>
         <w:jc w:val="both"/>
         <w:rPr>
           <w:rFonts w:eastAsiaTheme="minorEastAsia"/>
@@ -2593,7 +2637,6 @@
         <w:rPr>
           <w:rFonts w:eastAsiaTheme="minorEastAsia"/>
         </w:rPr>
-        <w:lastRenderedPageBreak/>
         <w:t xml:space="preserve">Given the nature of microbiota, </w:t>
       </w:r>
       <w:r>
@@ -2697,6 +2740,7 @@
     <w:p>
       <w:pPr>
         <w:pStyle w:val="Header"/>
+        <w:spacing w:line="276" w:lineRule="auto"/>
         <w:jc w:val="both"/>
         <w:rPr>
           <w:rFonts w:eastAsiaTheme="minorEastAsia"/>
@@ -2706,6 +2750,7 @@
     <w:p>
       <w:pPr>
         <w:pStyle w:val="Header"/>
+        <w:spacing w:line="276" w:lineRule="auto"/>
         <w:jc w:val="both"/>
         <w:rPr>
           <w:rFonts w:eastAsiaTheme="minorEastAsia"/>
@@ -2897,6 +2942,7 @@
     <w:p>
       <w:pPr>
         <w:pStyle w:val="Header"/>
+        <w:spacing w:line="276" w:lineRule="auto"/>
         <w:jc w:val="both"/>
         <w:rPr>
           <w:rFonts w:eastAsiaTheme="minorEastAsia"/>
@@ -2906,6 +2952,7 @@
     <w:p>
       <w:pPr>
         <w:pStyle w:val="Header"/>
+        <w:spacing w:line="276" w:lineRule="auto"/>
         <w:jc w:val="center"/>
         <w:rPr>
           <w:rFonts w:eastAsiaTheme="minorEastAsia"/>
@@ -3141,6 +3188,7 @@
     <w:p>
       <w:pPr>
         <w:pStyle w:val="Header"/>
+        <w:spacing w:line="276" w:lineRule="auto"/>
         <w:jc w:val="center"/>
         <w:rPr>
           <w:rFonts w:eastAsiaTheme="minorEastAsia"/>
@@ -3150,6 +3198,7 @@
     <w:p>
       <w:pPr>
         <w:pStyle w:val="Header"/>
+        <w:spacing w:line="276" w:lineRule="auto"/>
         <w:jc w:val="both"/>
         <w:rPr>
           <w:rFonts w:eastAsiaTheme="minorEastAsia"/>
@@ -3625,6 +3674,7 @@
     <w:p>
       <w:pPr>
         <w:pStyle w:val="Header"/>
+        <w:spacing w:line="276" w:lineRule="auto"/>
         <w:jc w:val="both"/>
         <w:rPr>
           <w:rFonts w:eastAsiaTheme="minorEastAsia"/>
@@ -3634,6 +3684,7 @@
     <w:p>
       <w:pPr>
         <w:pStyle w:val="Header"/>
+        <w:spacing w:line="276" w:lineRule="auto"/>
         <w:jc w:val="center"/>
         <w:rPr>
           <w:rFonts w:eastAsiaTheme="minorEastAsia"/>
@@ -3820,6 +3871,7 @@
     <w:p>
       <w:pPr>
         <w:pStyle w:val="Header"/>
+        <w:spacing w:line="276" w:lineRule="auto"/>
         <w:jc w:val="both"/>
         <w:rPr>
           <w:rFonts w:eastAsiaTheme="minorEastAsia"/>
@@ -3829,6 +3881,7 @@
     <w:p>
       <w:pPr>
         <w:pStyle w:val="Header"/>
+        <w:spacing w:line="276" w:lineRule="auto"/>
         <w:jc w:val="both"/>
         <w:rPr>
           <w:rFonts w:eastAsiaTheme="minorEastAsia"/>
@@ -3888,19 +3941,11 @@
           </m:sup>
         </m:sSup>
       </m:oMath>
-      <w:proofErr w:type="spellStart"/>
-      <w:r>
-        <w:rPr>
-          <w:rFonts w:eastAsiaTheme="minorEastAsia"/>
-        </w:rPr>
-        <w:t>th</w:t>
-      </w:r>
-      <w:proofErr w:type="spellEnd"/>
-      <w:r>
-        <w:rPr>
-          <w:rFonts w:eastAsiaTheme="minorEastAsia"/>
-        </w:rPr>
-        <w:t xml:space="preserve"> permutation we permute </w:t>
+      <w:r>
+        <w:rPr>
+          <w:rFonts w:eastAsiaTheme="minorEastAsia"/>
+        </w:rPr>
+        <w:t xml:space="preserve">th permutation we permute </w:t>
       </w:r>
       <m:oMath>
         <m:r>
@@ -4094,6 +4139,7 @@
     <w:p>
       <w:pPr>
         <w:pStyle w:val="Header"/>
+        <w:spacing w:line="276" w:lineRule="auto"/>
         <w:jc w:val="center"/>
         <w:rPr>
           <w:rFonts w:eastAsiaTheme="minorEastAsia"/>
@@ -4403,6 +4449,7 @@
     <w:p>
       <w:pPr>
         <w:pStyle w:val="Header"/>
+        <w:spacing w:line="276" w:lineRule="auto"/>
         <w:jc w:val="center"/>
         <w:rPr>
           <w:rFonts w:eastAsiaTheme="minorEastAsia"/>
@@ -4412,6 +4459,7 @@
     <w:p>
       <w:pPr>
         <w:pStyle w:val="Header"/>
+        <w:spacing w:line="276" w:lineRule="auto"/>
         <w:jc w:val="center"/>
         <w:rPr>
           <w:rFonts w:eastAsiaTheme="minorEastAsia"/>
@@ -4697,6 +4745,7 @@
     <w:p>
       <w:pPr>
         <w:pStyle w:val="Header"/>
+        <w:spacing w:line="276" w:lineRule="auto"/>
         <w:jc w:val="center"/>
         <w:rPr>
           <w:rFonts w:eastAsiaTheme="minorEastAsia"/>
@@ -4706,6 +4755,7 @@
     <w:p>
       <w:pPr>
         <w:pStyle w:val="Header"/>
+        <w:spacing w:line="276" w:lineRule="auto"/>
         <w:jc w:val="center"/>
         <w:rPr>
           <w:rFonts w:eastAsiaTheme="minorEastAsia"/>
@@ -5032,6 +5082,7 @@
     <w:p>
       <w:pPr>
         <w:pStyle w:val="Header"/>
+        <w:spacing w:line="276" w:lineRule="auto"/>
         <w:jc w:val="both"/>
         <w:rPr>
           <w:rFonts w:eastAsiaTheme="minorEastAsia"/>
@@ -5041,6 +5092,7 @@
     <w:p>
       <w:pPr>
         <w:pStyle w:val="Header"/>
+        <w:spacing w:line="276" w:lineRule="auto"/>
         <w:jc w:val="both"/>
         <w:rPr>
           <w:rFonts w:eastAsiaTheme="minorEastAsia"/>
@@ -5067,17 +5119,8 @@
           <w:rFonts w:eastAsiaTheme="minorEastAsia"/>
           <w:lang w:val="en-US"/>
         </w:rPr>
-        <w:t>’</w:t>
-      </w:r>
-      <w:proofErr w:type="spellStart"/>
-      <w:r>
-        <w:rPr>
-          <w:rFonts w:eastAsiaTheme="minorEastAsia"/>
-          <w:lang w:val="en-US"/>
-        </w:rPr>
-        <w:t>th</w:t>
-      </w:r>
-      <w:proofErr w:type="spellEnd"/>
+        <w:t>’th</w:t>
+      </w:r>
       <w:r>
         <w:rPr>
           <w:rFonts w:eastAsiaTheme="minorEastAsia"/>
@@ -5354,6 +5397,7 @@
     <w:p>
       <w:pPr>
         <w:pStyle w:val="Header"/>
+        <w:spacing w:line="276" w:lineRule="auto"/>
         <w:jc w:val="both"/>
         <w:rPr>
           <w:rFonts w:eastAsiaTheme="minorEastAsia"/>
@@ -5367,12 +5411,13 @@
     <w:p>
       <w:pPr>
         <w:pStyle w:val="Header"/>
+        <w:spacing w:line="276" w:lineRule="auto"/>
         <w:jc w:val="both"/>
         <w:rPr>
           <w:rFonts w:eastAsiaTheme="minorEastAsia"/>
           <w:b/>
           <w:bCs/>
-          <w:iCs/>
+          <w:i/>
           <w:lang w:val="en-US"/>
         </w:rPr>
       </w:pPr>
@@ -5381,7 +5426,7 @@
           <w:rFonts w:eastAsiaTheme="minorEastAsia"/>
           <w:b/>
           <w:bCs/>
-          <w:iCs/>
+          <w:i/>
           <w:lang w:val="en-US"/>
         </w:rPr>
         <w:t xml:space="preserve"> </w:t>
@@ -5391,7 +5436,7 @@
           <w:rFonts w:eastAsiaTheme="minorEastAsia"/>
           <w:b/>
           <w:bCs/>
-          <w:iCs/>
+          <w:i/>
           <w:lang w:val="en-US"/>
         </w:rPr>
         <w:t>2.3. Choice of distances</w:t>
@@ -5400,6 +5445,7 @@
     <w:p>
       <w:pPr>
         <w:pStyle w:val="Header"/>
+        <w:spacing w:line="276" w:lineRule="auto"/>
         <w:jc w:val="both"/>
         <w:rPr>
           <w:rFonts w:eastAsiaTheme="minorEastAsia"/>
@@ -5425,15 +5471,21 @@
           <w:rFonts w:eastAsiaTheme="minorEastAsia"/>
           <w:lang w:val="en-US"/>
         </w:rPr>
-        <w:t xml:space="preserve"> represents a distinct view of the microbiota and is expected to be the most powerful to detect a specific mediation pat- tern. However, in real applications, we may have little knowledge about the underlying mediation mechanism. Sticking to a single distance could miss important mediation effect. Therefore, considering different distance measures is key to the </w:t>
+        <w:t xml:space="preserve"> represents a distinct view of the microbiota and is expected to be the most powerful to detect a specific mediation pat- tern. However, in real applications, we may have little knowledge about the underlying mediation mechanism. Sticking to a single distance could miss important mediation effect</w:t>
       </w:r>
       <w:r>
         <w:rPr>
           <w:rFonts w:eastAsiaTheme="minorEastAsia"/>
           <w:lang w:val="en-US"/>
         </w:rPr>
-        <w:lastRenderedPageBreak/>
-        <w:t xml:space="preserve">robustness and power of the test. </w:t>
+        <w:t>(s)</w:t>
+      </w:r>
+      <w:r>
+        <w:rPr>
+          <w:rFonts w:eastAsiaTheme="minorEastAsia"/>
+          <w:lang w:val="en-US"/>
+        </w:rPr>
+        <w:t xml:space="preserve">. Therefore, considering different distance measures is key to the robustness and power of the test. </w:t>
       </w:r>
       <w:r>
         <w:rPr>
@@ -5462,11 +5514,10 @@
     <w:p>
       <w:pPr>
         <w:pStyle w:val="Header"/>
+        <w:spacing w:line="276" w:lineRule="auto"/>
         <w:jc w:val="both"/>
         <w:rPr>
           <w:rFonts w:eastAsiaTheme="minorEastAsia"/>
-          <w:b/>
-          <w:bCs/>
           <w:lang w:val="en-US"/>
         </w:rPr>
       </w:pPr>
@@ -5474,11 +5525,14 @@
     <w:p>
       <w:pPr>
         <w:pStyle w:val="Header"/>
+        <w:spacing w:line="276" w:lineRule="auto"/>
         <w:jc w:val="both"/>
         <w:rPr>
           <w:rFonts w:eastAsiaTheme="minorEastAsia"/>
           <w:b/>
           <w:bCs/>
+          <w:i/>
+          <w:iCs/>
           <w:lang w:val="en-US"/>
         </w:rPr>
       </w:pPr>
@@ -5487,48 +5541,503 @@
           <w:rFonts w:eastAsiaTheme="minorEastAsia"/>
           <w:b/>
           <w:bCs/>
+          <w:i/>
+          <w:iCs/>
           <w:lang w:val="en-US"/>
         </w:rPr>
-        <w:t>2.4. Simulation strategy</w:t>
+        <w:t>2.4. Numerical example: real data application</w:t>
       </w:r>
     </w:p>
     <w:p>
       <w:pPr>
         <w:pStyle w:val="Header"/>
+        <w:spacing w:line="276" w:lineRule="auto"/>
         <w:jc w:val="both"/>
         <w:rPr>
           <w:rFonts w:eastAsiaTheme="minorEastAsia"/>
+          <w:lang w:val="en-US"/>
         </w:rPr>
       </w:pPr>
       <w:r>
         <w:rPr>
           <w:rFonts w:eastAsiaTheme="minorEastAsia"/>
-        </w:rPr>
-        <w:t xml:space="preserve">We consider </w:t>
-      </w:r>
-      <w:r>
-        <w:rPr>
-          <w:rFonts w:eastAsiaTheme="minorEastAsia"/>
-        </w:rPr>
-        <w:t>a</w:t>
-      </w:r>
-      <w:r>
-        <w:rPr>
-          <w:rFonts w:eastAsiaTheme="minorEastAsia"/>
-        </w:rPr>
-        <w:t xml:space="preserve"> model where </w:t>
-      </w:r>
-      <w:r>
-        <w:rPr>
-          <w:rFonts w:eastAsiaTheme="minorEastAsia"/>
-        </w:rPr>
-        <w:t xml:space="preserve">the effect is mediated through OTU abundance. The independent variable </w:t>
+          <w:lang w:val="en-US"/>
+        </w:rPr>
+        <w:t>Diet strongly affects human health, partly by modulating gut microbiome composition</w:t>
+      </w:r>
+      <w:r>
+        <w:rPr>
+          <w:rFonts w:eastAsiaTheme="minorEastAsia"/>
+          <w:lang w:val="en-US"/>
+        </w:rPr>
+        <w:t xml:space="preserve"> </w:t>
+      </w:r>
+      <w:r>
+        <w:rPr>
+          <w:rFonts w:eastAsiaTheme="minorEastAsia"/>
+          <w:lang w:val="en-US"/>
+        </w:rPr>
+        <w:fldChar w:fldCharType="begin"/>
+      </w:r>
+      <w:r>
+        <w:rPr>
+          <w:rFonts w:eastAsiaTheme="minorEastAsia"/>
+          <w:lang w:val="en-US"/>
+        </w:rPr>
+        <w:instrText xml:space="preserve"> ADDIN ZOTERO_ITEM CSL_CITATION {"citationID":"iEEvKW0t","properties":{"formattedCitation":"(Wu et al., 2011)","plainCitation":"(Wu et al., 2011)","noteIndex":0},"citationItems":[{"id":348,"uris":["http://zotero.org/users/6647948/items/3BISW8SV"],"uri":["http://zotero.org/users/6647948/items/3BISW8SV"],"itemData":{"id":348,"type":"article-journal","abstract":"Diet strongly affects human health, partly by modulating gut microbiome composition. We used diet inventories and 16S rDNA sequencing to characterize fecal samples from 98 individuals. Fecal communities clustered into enterotypes distinguished primarily by levels of Bacteroides and Prevotella. Enterotypes were strongly associated with long-term diets, particularly protein and animal fat (Bacteroides) versus carbohydrates (Prevotella). A controlled-feeding study of 10 subjects showed that microbiome composition changed detectably within 24 hours of initiating a high-fat/low-fiber or low-fat/high-fiber diet, but that enterotype identity remained stable during the 10-day study. Thus, alternative enterotype states are associated with long-term diet.","container-title":"Science (New York, N.Y.)","DOI":"10.1126/science.1208344","ISSN":"1095-9203","issue":"6052","journalAbbreviation":"Science","language":"eng","note":"PMID: 21885731\nPMCID: PMC3368382","page":"105-108","source":"PubMed","title":"Linking long-term dietary patterns with gut microbial enterotypes","volume":"334","author":[{"family":"Wu","given":"Gary D."},{"family":"Chen","given":"Jun"},{"family":"Hoffmann","given":"Christian"},{"family":"Bittinger","given":"Kyle"},{"family":"Chen","given":"Ying-Yu"},{"family":"Keilbaugh","given":"Sue A."},{"family":"Bewtra","given":"Meenakshi"},{"family":"Knights","given":"Dan"},{"family":"Walters","given":"William A."},{"family":"Knight","given":"Rob"},{"family":"Sinha","given":"Rohini"},{"family":"Gilroy","given":"Erin"},{"family":"Gupta","given":"Kernika"},{"family":"Baldassano","given":"Robert"},{"family":"Nessel","given":"Lisa"},{"family":"Li","given":"Hongzhe"},{"family":"Bushman","given":"Frederic D."},{"family":"Lewis","given":"James D."}],"issued":{"date-parts":[["2011",10,7]]}}}],"schema":"https://github.com/citation-style-language/schema/raw/master/csl-citation.json"} </w:instrText>
+      </w:r>
+      <w:r>
+        <w:rPr>
+          <w:rFonts w:eastAsiaTheme="minorEastAsia"/>
+          <w:lang w:val="en-US"/>
+        </w:rPr>
+        <w:fldChar w:fldCharType="separate"/>
+      </w:r>
+      <w:r>
+        <w:rPr>
+          <w:rFonts w:eastAsiaTheme="minorEastAsia"/>
+          <w:noProof/>
+          <w:lang w:val="en-US"/>
+        </w:rPr>
+        <w:t>(Wu et al., 2011)</w:t>
+      </w:r>
+      <w:r>
+        <w:rPr>
+          <w:rFonts w:eastAsiaTheme="minorEastAsia"/>
+          <w:lang w:val="en-US"/>
+        </w:rPr>
+        <w:fldChar w:fldCharType="end"/>
+      </w:r>
+      <w:r>
+        <w:rPr>
+          <w:rFonts w:eastAsiaTheme="minorEastAsia"/>
+          <w:lang w:val="en-US"/>
+        </w:rPr>
+        <w:t xml:space="preserve">. The authors study </w:t>
+      </w:r>
+      <w:r>
+        <w:rPr>
+          <w:rFonts w:eastAsiaTheme="minorEastAsia"/>
+          <w:lang w:val="en-US"/>
+        </w:rPr>
+        <w:t xml:space="preserve">the association of long-term dietary and environmental variables with the gut microbiota. </w:t>
+      </w:r>
+      <w:r>
+        <w:rPr>
+          <w:rFonts w:eastAsiaTheme="minorEastAsia"/>
+          <w:lang w:val="en-US"/>
+        </w:rPr>
+        <w:t>Ninety-eight</w:t>
+      </w:r>
+      <w:r>
+        <w:rPr>
+          <w:rFonts w:eastAsiaTheme="minorEastAsia"/>
+          <w:lang w:val="en-US"/>
+        </w:rPr>
+        <w:t xml:space="preserve"> healthy volunteers were enrolled in the cross-sectional study. The volunteers’ long-term diet information was collected through food frequency questionnaire and converted to intake amounts of 214 nutrient categories. At the same time, their stool samples were collected, and the DNA samples were analyzed </w:t>
+      </w:r>
+      <w:r>
+        <w:rPr>
+          <w:rFonts w:eastAsiaTheme="minorEastAsia"/>
+          <w:lang w:val="en-US"/>
+        </w:rPr>
+        <w:t>to yield</w:t>
+      </w:r>
+      <w:r>
+        <w:rPr>
+          <w:rFonts w:eastAsiaTheme="minorEastAsia"/>
+          <w:lang w:val="en-US"/>
+        </w:rPr>
+        <w:t xml:space="preserve"> rDNA gene </w:t>
+      </w:r>
+      <w:r>
+        <w:rPr>
+          <w:rFonts w:eastAsiaTheme="minorEastAsia"/>
+          <w:lang w:val="en-US"/>
+        </w:rPr>
+        <w:t xml:space="preserve">segments. </w:t>
+      </w:r>
+      <w:r>
+        <w:rPr>
+          <w:rFonts w:eastAsiaTheme="minorEastAsia"/>
+          <w:lang w:val="en-US"/>
+        </w:rPr>
+        <w:t>The data also has measurements of body mass index (BMI).</w:t>
+      </w:r>
+    </w:p>
+    <w:p>
+      <w:pPr>
+        <w:pStyle w:val="Header"/>
+        <w:spacing w:line="276" w:lineRule="auto"/>
+        <w:jc w:val="both"/>
+        <w:rPr>
+          <w:rFonts w:eastAsiaTheme="minorEastAsia"/>
+          <w:lang w:val="en-US"/>
+        </w:rPr>
+      </w:pPr>
+    </w:p>
+    <w:p>
+      <w:pPr>
+        <w:pStyle w:val="Header"/>
+        <w:spacing w:line="276" w:lineRule="auto"/>
+        <w:jc w:val="both"/>
+        <w:rPr>
+          <w:rFonts w:eastAsiaTheme="minorEastAsia"/>
+          <w:b/>
+          <w:bCs/>
+          <w:i/>
+          <w:iCs/>
+        </w:rPr>
+      </w:pPr>
+      <w:r>
+        <w:rPr>
+          <w:rFonts w:eastAsiaTheme="minorEastAsia"/>
+          <w:lang w:val="en-US"/>
+        </w:rPr>
+        <w:t xml:space="preserve">Knowing that researchers have established significant association between dietary </w:t>
+      </w:r>
+      <w:proofErr w:type="spellStart"/>
+      <w:r>
+        <w:rPr>
+          <w:rFonts w:eastAsiaTheme="minorEastAsia"/>
+          <w:lang w:val="en-US"/>
+        </w:rPr>
+        <w:t>fibre</w:t>
+      </w:r>
+      <w:proofErr w:type="spellEnd"/>
+      <w:r>
+        <w:rPr>
+          <w:rFonts w:eastAsiaTheme="minorEastAsia"/>
+          <w:lang w:val="en-US"/>
+        </w:rPr>
+        <w:t xml:space="preserve"> intake and BMI</w:t>
+      </w:r>
+      <w:r>
+        <w:rPr>
+          <w:rFonts w:eastAsiaTheme="minorEastAsia"/>
+          <w:lang w:val="en-US"/>
+        </w:rPr>
+        <w:t xml:space="preserve">, as well as a significant association between gut microbiota and </w:t>
+      </w:r>
+      <w:proofErr w:type="spellStart"/>
+      <w:r>
+        <w:rPr>
+          <w:rFonts w:eastAsiaTheme="minorEastAsia"/>
+          <w:lang w:val="en-US"/>
+        </w:rPr>
+        <w:t>fibre</w:t>
+      </w:r>
+      <w:proofErr w:type="spellEnd"/>
+      <w:r>
+        <w:rPr>
+          <w:rFonts w:eastAsiaTheme="minorEastAsia"/>
+          <w:lang w:val="en-US"/>
+        </w:rPr>
+        <w:t xml:space="preserve"> intake,</w:t>
+      </w:r>
+      <w:r>
+        <w:rPr>
+          <w:rFonts w:eastAsiaTheme="minorEastAsia"/>
+          <w:lang w:val="en-US"/>
+        </w:rPr>
+        <w:t xml:space="preserve"> </w:t>
+      </w:r>
+      <w:r>
+        <w:rPr>
+          <w:rFonts w:eastAsiaTheme="minorEastAsia"/>
+          <w:lang w:val="en-US"/>
+        </w:rPr>
+        <w:fldChar w:fldCharType="begin"/>
+      </w:r>
+      <w:r>
+        <w:rPr>
+          <w:rFonts w:eastAsiaTheme="minorEastAsia"/>
+          <w:lang w:val="en-US"/>
+        </w:rPr>
+        <w:instrText xml:space="preserve"> ADDIN ZOTERO_ITEM CSL_CITATION {"citationID":"mWMqCZVl","properties":{"formattedCitation":"(Wu et al., 2011)","plainCitation":"(Wu et al., 2011)","noteIndex":0},"citationItems":[{"id":348,"uris":["http://zotero.org/users/6647948/items/3BISW8SV"],"uri":["http://zotero.org/users/6647948/items/3BISW8SV"],"itemData":{"id":348,"type":"article-journal","abstract":"Diet strongly affects human health, partly by modulating gut microbiome composition. We used diet inventories and 16S rDNA sequencing to characterize fecal samples from 98 individuals. Fecal communities clustered into enterotypes distinguished primarily by levels of Bacteroides and Prevotella. Enterotypes were strongly associated with long-term diets, particularly protein and animal fat (Bacteroides) versus carbohydrates (Prevotella). A controlled-feeding study of 10 subjects showed that microbiome composition changed detectably within 24 hours of initiating a high-fat/low-fiber or low-fat/high-fiber diet, but that enterotype identity remained stable during the 10-day study. Thus, alternative enterotype states are associated with long-term diet.","container-title":"Science (New York, N.Y.)","DOI":"10.1126/science.1208344","ISSN":"1095-9203","issue":"6052","journalAbbreviation":"Science","language":"eng","note":"PMID: 21885731\nPMCID: PMC3368382","page":"105-108","source":"PubMed","title":"Linking long-term dietary patterns with gut microbial enterotypes","volume":"334","author":[{"family":"Wu","given":"Gary D."},{"family":"Chen","given":"Jun"},{"family":"Hoffmann","given":"Christian"},{"family":"Bittinger","given":"Kyle"},{"family":"Chen","given":"Ying-Yu"},{"family":"Keilbaugh","given":"Sue A."},{"family":"Bewtra","given":"Meenakshi"},{"family":"Knights","given":"Dan"},{"family":"Walters","given":"William A."},{"family":"Knight","given":"Rob"},{"family":"Sinha","given":"Rohini"},{"family":"Gilroy","given":"Erin"},{"family":"Gupta","given":"Kernika"},{"family":"Baldassano","given":"Robert"},{"family":"Nessel","given":"Lisa"},{"family":"Li","given":"Hongzhe"},{"family":"Bushman","given":"Frederic D."},{"family":"Lewis","given":"James D."}],"issued":{"date-parts":[["2011",10,7]]}}}],"schema":"https://github.com/citation-style-language/schema/raw/master/csl-citation.json"} </w:instrText>
+      </w:r>
+      <w:r>
+        <w:rPr>
+          <w:rFonts w:eastAsiaTheme="minorEastAsia"/>
+          <w:lang w:val="en-US"/>
+        </w:rPr>
+        <w:fldChar w:fldCharType="separate"/>
+      </w:r>
+      <w:r>
+        <w:rPr>
+          <w:rFonts w:eastAsiaTheme="minorEastAsia"/>
+          <w:noProof/>
+          <w:lang w:val="en-US"/>
+        </w:rPr>
+        <w:t>(Wu et al., 2011)</w:t>
+      </w:r>
+      <w:r>
+        <w:rPr>
+          <w:rFonts w:eastAsiaTheme="minorEastAsia"/>
+          <w:lang w:val="en-US"/>
+        </w:rPr>
+        <w:fldChar w:fldCharType="end"/>
+      </w:r>
+      <w:r>
+        <w:rPr>
+          <w:rFonts w:eastAsiaTheme="minorEastAsia"/>
+          <w:lang w:val="en-US"/>
+        </w:rPr>
+        <w:t xml:space="preserve"> </w:t>
+      </w:r>
+      <w:r>
+        <w:rPr>
+          <w:rFonts w:eastAsiaTheme="minorEastAsia"/>
+          <w:lang w:val="en-US"/>
+        </w:rPr>
+        <w:t xml:space="preserve">we wish to examine if the association between </w:t>
+      </w:r>
+      <w:proofErr w:type="spellStart"/>
+      <w:r>
+        <w:rPr>
+          <w:rFonts w:eastAsiaTheme="minorEastAsia"/>
+          <w:lang w:val="en-US"/>
+        </w:rPr>
+        <w:t>fibre</w:t>
+      </w:r>
+      <w:proofErr w:type="spellEnd"/>
+      <w:r>
+        <w:rPr>
+          <w:rFonts w:eastAsiaTheme="minorEastAsia"/>
+          <w:lang w:val="en-US"/>
+        </w:rPr>
+        <w:t xml:space="preserve"> intake and BMI is mediated by the gut microbiota</w:t>
+      </w:r>
+      <w:r>
+        <w:rPr>
+          <w:rFonts w:eastAsiaTheme="minorEastAsia"/>
+          <w:lang w:val="en-US"/>
+        </w:rPr>
+        <w:t xml:space="preserve"> by means of the distance-based permutation test proposed by </w:t>
+      </w:r>
+      <w:r>
+        <w:rPr>
+          <w:rFonts w:eastAsiaTheme="minorEastAsia"/>
+          <w:lang w:val="en-US"/>
+        </w:rPr>
+        <w:fldChar w:fldCharType="begin"/>
+      </w:r>
+      <w:r>
+        <w:rPr>
+          <w:rFonts w:eastAsiaTheme="minorEastAsia"/>
+          <w:lang w:val="en-US"/>
+        </w:rPr>
+        <w:instrText xml:space="preserve"> ADDIN ZOTERO_ITEM CSL_CITATION {"citationID":"W3f7qHUC","properties":{"formattedCitation":"(Zhang et al., 2018)","plainCitation":"(Zhang et al., 2018)","noteIndex":0},"citationItems":[{"id":328,"uris":["http://zotero.org/users/6647948/items/G6GP4NCV"],"uri":["http://zotero.org/users/6647948/items/G6GP4NCV"],"itemData":{"id":328,"type":"article-journal","container-title":"Bioinformatics","DOI":"10.1093/bioinformatics/bty014","ISSN":"1367-4803, 1460-2059","issue":"11","language":"en","page":"1875-1883","source":"DOI.org (Crossref)","title":"A distance-based approach for testing the mediation effect of the human microbiome","volume":"34","author":[{"family":"Zhang","given":"Jie"},{"family":"Wei","given":"Zhi"},{"family":"Chen","given":"Jun"}],"editor":[{"family":"Stegle","given":"Oliver"}],"issued":{"date-parts":[["2018",6,1]]}}}],"schema":"https://github.com/citation-style-language/schema/raw/master/csl-citation.json"} </w:instrText>
+      </w:r>
+      <w:r>
+        <w:rPr>
+          <w:rFonts w:eastAsiaTheme="minorEastAsia"/>
+          <w:lang w:val="en-US"/>
+        </w:rPr>
+        <w:fldChar w:fldCharType="separate"/>
+      </w:r>
+      <w:r>
+        <w:rPr>
+          <w:rFonts w:eastAsiaTheme="minorEastAsia"/>
+          <w:noProof/>
+          <w:lang w:val="en-US"/>
+        </w:rPr>
+        <w:t>(Zhang et al., 2018)</w:t>
+      </w:r>
+      <w:r>
+        <w:rPr>
+          <w:rFonts w:eastAsiaTheme="minorEastAsia"/>
+          <w:lang w:val="en-US"/>
+        </w:rPr>
+        <w:fldChar w:fldCharType="end"/>
+      </w:r>
+      <w:r>
+        <w:rPr>
+          <w:rFonts w:eastAsiaTheme="minorEastAsia"/>
+          <w:lang w:val="en-US"/>
+        </w:rPr>
+        <w:t xml:space="preserve">. </w:t>
+      </w:r>
+      <w:r>
+        <w:rPr>
+          <w:rFonts w:eastAsiaTheme="minorEastAsia"/>
+          <w:b/>
+          <w:bCs/>
+          <w:i/>
+          <w:iCs/>
+          <w:lang w:val="en-US"/>
+        </w:rPr>
+        <w:t>Table 1</w:t>
+      </w:r>
+      <w:r>
+        <w:rPr>
+          <w:rFonts w:eastAsiaTheme="minorEastAsia"/>
+          <w:b/>
+          <w:bCs/>
+          <w:lang w:val="en-US"/>
+        </w:rPr>
+        <w:t xml:space="preserve"> </w:t>
+      </w:r>
+      <w:r>
+        <w:rPr>
+          <w:rFonts w:eastAsiaTheme="minorEastAsia"/>
+          <w:lang w:val="en-US"/>
+        </w:rPr>
+        <w:t xml:space="preserve">(taken from </w:t>
+      </w:r>
+      <w:r>
+        <w:rPr>
+          <w:rFonts w:eastAsiaTheme="minorEastAsia"/>
+          <w:lang w:val="en-US"/>
+        </w:rPr>
+        <w:fldChar w:fldCharType="begin"/>
+      </w:r>
+      <w:r>
+        <w:rPr>
+          <w:rFonts w:eastAsiaTheme="minorEastAsia"/>
+          <w:lang w:val="en-US"/>
+        </w:rPr>
+        <w:instrText xml:space="preserve"> ADDIN ZOTERO_ITEM CSL_CITATION {"citationID":"UkO80Oup","properties":{"formattedCitation":"(Wu et al., 2011)","plainCitation":"(Wu et al., 2011)","noteIndex":0},"citationItems":[{"id":348,"uris":["http://zotero.org/users/6647948/items/3BISW8SV"],"uri":["http://zotero.org/users/6647948/items/3BISW8SV"],"itemData":{"id":348,"type":"article-journal","abstract":"Diet strongly affects human health, partly by modulating gut microbiome composition. We used diet inventories and 16S rDNA sequencing to characterize fecal samples from 98 individuals. Fecal communities clustered into enterotypes distinguished primarily by levels of Bacteroides and Prevotella. Enterotypes were strongly associated with long-term diets, particularly protein and animal fat (Bacteroides) versus carbohydrates (Prevotella). A controlled-feeding study of 10 subjects showed that microbiome composition changed detectably within 24 hours of initiating a high-fat/low-fiber or low-fat/high-fiber diet, but that enterotype identity remained stable during the 10-day study. Thus, alternative enterotype states are associated with long-term diet.","container-title":"Science (New York, N.Y.)","DOI":"10.1126/science.1208344","ISSN":"1095-9203","issue":"6052","journalAbbreviation":"Science","language":"eng","note":"PMID: 21885731\nPMCID: PMC3368382","page":"105-108","source":"PubMed","title":"Linking long-term dietary patterns with gut microbial enterotypes","volume":"334","author":[{"family":"Wu","given":"Gary D."},{"family":"Chen","given":"Jun"},{"family":"Hoffmann","given":"Christian"},{"family":"Bittinger","given":"Kyle"},{"family":"Chen","given":"Ying-Yu"},{"family":"Keilbaugh","given":"Sue A."},{"family":"Bewtra","given":"Meenakshi"},{"family":"Knights","given":"Dan"},{"family":"Walters","given":"William A."},{"family":"Knight","given":"Rob"},{"family":"Sinha","given":"Rohini"},{"family":"Gilroy","given":"Erin"},{"family":"Gupta","given":"Kernika"},{"family":"Baldassano","given":"Robert"},{"family":"Nessel","given":"Lisa"},{"family":"Li","given":"Hongzhe"},{"family":"Bushman","given":"Frederic D."},{"family":"Lewis","given":"James D."}],"issued":{"date-parts":[["2011",10,7]]}}}],"schema":"https://github.com/citation-style-language/schema/raw/master/csl-citation.json"} </w:instrText>
+      </w:r>
+      <w:r>
+        <w:rPr>
+          <w:rFonts w:eastAsiaTheme="minorEastAsia"/>
+          <w:lang w:val="en-US"/>
+        </w:rPr>
+        <w:fldChar w:fldCharType="separate"/>
+      </w:r>
+      <w:r>
+        <w:rPr>
+          <w:rFonts w:eastAsiaTheme="minorEastAsia"/>
+          <w:noProof/>
+          <w:lang w:val="en-US"/>
+        </w:rPr>
+        <w:t>(Wu et al., 2011)</w:t>
+      </w:r>
+      <w:r>
+        <w:rPr>
+          <w:rFonts w:eastAsiaTheme="minorEastAsia"/>
+          <w:lang w:val="en-US"/>
+        </w:rPr>
+        <w:fldChar w:fldCharType="end"/>
+      </w:r>
+      <w:r>
+        <w:rPr>
+          <w:rFonts w:eastAsiaTheme="minorEastAsia"/>
+          <w:lang w:val="en-US"/>
+        </w:rPr>
+        <w:t>)</w:t>
+      </w:r>
+      <w:r>
+        <w:rPr>
+          <w:rFonts w:eastAsiaTheme="minorEastAsia"/>
+          <w:lang w:val="en-US"/>
+        </w:rPr>
+        <w:t xml:space="preserve"> </w:t>
+      </w:r>
+      <w:r>
+        <w:rPr>
+          <w:rFonts w:eastAsiaTheme="minorEastAsia"/>
+          <w:lang w:val="en-US"/>
+        </w:rPr>
+        <w:t>reports the p-values for association tests between</w:t>
+      </w:r>
+      <w:r>
+        <w:rPr>
+          <w:rFonts w:eastAsiaTheme="minorEastAsia"/>
+          <w:lang w:val="en-US"/>
+        </w:rPr>
+        <w:t xml:space="preserve"> </w:t>
+      </w:r>
+      <w:proofErr w:type="spellStart"/>
+      <w:r>
+        <w:rPr>
+          <w:rFonts w:eastAsiaTheme="minorEastAsia"/>
+          <w:lang w:val="en-US"/>
+        </w:rPr>
+        <w:t>fibre</w:t>
+      </w:r>
+      <w:proofErr w:type="spellEnd"/>
+      <w:r>
+        <w:rPr>
+          <w:rFonts w:eastAsiaTheme="minorEastAsia"/>
+          <w:lang w:val="en-US"/>
+        </w:rPr>
+        <w:t xml:space="preserve"> intake (</w:t>
       </w:r>
       <m:oMath>
         <m:r>
+          <w:rPr>
+            <w:rFonts w:ascii="Cambria Math" w:eastAsiaTheme="minorEastAsia" w:hAnsi="Cambria Math"/>
+            <w:lang w:val="en-US"/>
+          </w:rPr>
+          <m:t>X</m:t>
+        </m:r>
+      </m:oMath>
+      <w:r>
+        <w:rPr>
+          <w:rFonts w:eastAsiaTheme="minorEastAsia"/>
+          <w:lang w:val="en-US"/>
+        </w:rPr>
+        <w:t xml:space="preserve">), </w:t>
+      </w:r>
+      <w:r>
+        <w:rPr>
+          <w:rFonts w:eastAsiaTheme="minorEastAsia"/>
+        </w:rPr>
+        <w:t>gut microbiota (</w:t>
+      </w:r>
+      <m:oMath>
+        <m:r>
+          <w:rPr>
+            <w:rFonts w:ascii="Cambria Math" w:eastAsiaTheme="minorEastAsia" w:hAnsi="Cambria Math"/>
+          </w:rPr>
+          <m:t>M</m:t>
+        </m:r>
+      </m:oMath>
+      <w:r>
+        <w:rPr>
+          <w:rFonts w:eastAsiaTheme="minorEastAsia"/>
+        </w:rPr>
+        <w:t>) and BMI (</w:t>
+      </w:r>
+      <m:oMath>
+        <m:r>
+          <w:rPr>
+            <w:rFonts w:ascii="Cambria Math" w:eastAsiaTheme="minorEastAsia" w:hAnsi="Cambria Math"/>
+          </w:rPr>
+          <m:t>Y</m:t>
+        </m:r>
+      </m:oMath>
+      <w:r>
+        <w:rPr>
+          <w:rFonts w:eastAsiaTheme="minorEastAsia"/>
+        </w:rPr>
+        <w:t xml:space="preserve">). </w:t>
+      </w:r>
+      <w:r>
+        <w:rPr>
+          <w:rFonts w:eastAsiaTheme="minorEastAsia"/>
+        </w:rPr>
+        <w:t xml:space="preserve">The p-value for </w:t>
+      </w:r>
+      <m:oMath>
+        <m:r>
+          <w:rPr>
+            <w:rFonts w:ascii="Cambria Math" w:eastAsiaTheme="minorEastAsia" w:hAnsi="Cambria Math"/>
+          </w:rPr>
+          <m:t xml:space="preserve">Y </m:t>
+        </m:r>
+        <m:r>
           <m:rPr>
-            <m:sty m:val="bi"/>
+            <m:sty m:val="p"/>
           </m:rPr>
+          <w:rPr>
+            <w:rFonts w:ascii="Cambria Math" w:eastAsiaTheme="minorEastAsia" w:hAnsi="Cambria Math"/>
+          </w:rPr>
+          <m:t>∼</m:t>
+        </m:r>
+        <m:r>
           <w:rPr>
             <w:rFonts w:ascii="Cambria Math" w:eastAsiaTheme="minorEastAsia" w:hAnsi="Cambria Math"/>
           </w:rPr>
@@ -5539,41 +6048,1314 @@
         <w:rPr>
           <w:rFonts w:eastAsiaTheme="minorEastAsia"/>
         </w:rPr>
-        <w:t xml:space="preserve"> affects the abundance of some OTU set</w:t>
-      </w:r>
-      <w:r>
-        <w:rPr>
-          <w:rFonts w:eastAsiaTheme="minorEastAsia"/>
-        </w:rPr>
-        <w:t xml:space="preserve">, which in turn affects the outcome </w:t>
+        <w:t xml:space="preserve"> are calculated using the standard F-test, while those corresponding to </w:t>
       </w:r>
       <m:oMath>
         <m:r>
+          <w:rPr>
+            <w:rFonts w:ascii="Cambria Math" w:eastAsiaTheme="minorEastAsia" w:hAnsi="Cambria Math"/>
+          </w:rPr>
+          <m:t xml:space="preserve">M </m:t>
+        </m:r>
+        <m:r>
           <m:rPr>
-            <m:sty m:val="bi"/>
+            <m:sty m:val="p"/>
           </m:rPr>
+          <w:rPr>
+            <w:rFonts w:ascii="Cambria Math" w:eastAsiaTheme="minorEastAsia" w:hAnsi="Cambria Math"/>
+          </w:rPr>
+          <m:t>∼</m:t>
+        </m:r>
+        <m:r>
+          <w:rPr>
+            <w:rFonts w:ascii="Cambria Math" w:eastAsiaTheme="minorEastAsia" w:hAnsi="Cambria Math"/>
+          </w:rPr>
+          <m:t>X</m:t>
+        </m:r>
+      </m:oMath>
+      <w:r>
+        <w:rPr>
+          <w:rFonts w:eastAsiaTheme="minorEastAsia"/>
+        </w:rPr>
+        <w:t xml:space="preserve"> and </w:t>
+      </w:r>
+      <m:oMath>
+        <m:r>
+          <w:rPr>
+            <w:rFonts w:ascii="Cambria Math" w:eastAsiaTheme="minorEastAsia" w:hAnsi="Cambria Math"/>
+          </w:rPr>
+          <m:t xml:space="preserve">Y </m:t>
+        </m:r>
+        <m:r>
+          <m:rPr>
+            <m:sty m:val="p"/>
+          </m:rPr>
+          <w:rPr>
+            <w:rFonts w:ascii="Cambria Math" w:eastAsiaTheme="minorEastAsia" w:hAnsi="Cambria Math"/>
+          </w:rPr>
+          <m:t>∼</m:t>
+        </m:r>
+        <m:r>
+          <w:rPr>
+            <w:rFonts w:ascii="Cambria Math" w:eastAsiaTheme="minorEastAsia" w:hAnsi="Cambria Math"/>
+          </w:rPr>
+          <m:t>M</m:t>
+        </m:r>
+      </m:oMath>
+      <w:r>
+        <w:rPr>
+          <w:rFonts w:eastAsiaTheme="minorEastAsia"/>
+        </w:rPr>
+        <w:t xml:space="preserve"> are calculated by means of the Microbiome Regression-based Kernel Association Test (</w:t>
+      </w:r>
+      <w:proofErr w:type="spellStart"/>
+      <w:r>
+        <w:rPr>
+          <w:rFonts w:eastAsiaTheme="minorEastAsia"/>
+        </w:rPr>
+        <w:t>MiRKAT</w:t>
+      </w:r>
+      <w:proofErr w:type="spellEnd"/>
+      <w:r>
+        <w:rPr>
+          <w:rFonts w:eastAsiaTheme="minorEastAsia"/>
+        </w:rPr>
+        <w:t xml:space="preserve">) </w:t>
+      </w:r>
+      <w:r>
+        <w:rPr>
+          <w:rFonts w:eastAsiaTheme="minorEastAsia"/>
+        </w:rPr>
+        <w:fldChar w:fldCharType="begin"/>
+      </w:r>
+      <w:r>
+        <w:rPr>
+          <w:rFonts w:eastAsiaTheme="minorEastAsia"/>
+        </w:rPr>
+        <w:instrText xml:space="preserve"> ADDIN ZOTERO_ITEM CSL_CITATION {"citationID":"LCUW09lJ","properties":{"formattedCitation":"(Zhao et al., 2015)","plainCitation":"(Zhao et al., 2015)","noteIndex":0},"citationItems":[{"id":340,"uris":["http://zotero.org/users/6647948/items/W9JDZLMI"],"uri":["http://zotero.org/users/6647948/items/W9JDZLMI"],"itemData":{"id":340,"type":"article-journal","container-title":"The American Journal of Human Genetics","DOI":"10.1016/j.ajhg.2015.04.003","ISSN":"00029297","issue":"5","journalAbbreviation":"The American Journal of Human Genetics","language":"en","page":"797-807","source":"DOI.org (Crossref)","title":"Testing in Microbiome-Profiling Studies with MiRKAT, the Microbiome Regression-Based Kernel Association Test","volume":"96","author":[{"family":"Zhao","given":"Ni"},{"family":"Chen","given":"Jun"},{"family":"Carroll","given":"Ian M."},{"family":"Ringel-Kulka","given":"Tamar"},{"family":"Epstein","given":"Michael P."},{"family":"Zhou","given":"Hua"},{"family":"Zhou","given":"Jin J."},{"family":"Ringel","given":"Yehuda"},{"family":"Li","given":"Hongzhe"},{"family":"Wu","given":"Michael C."}],"issued":{"date-parts":[["2015",5]]}}}],"schema":"https://github.com/citation-style-language/schema/raw/master/csl-citation.json"} </w:instrText>
+      </w:r>
+      <w:r>
+        <w:rPr>
+          <w:rFonts w:eastAsiaTheme="minorEastAsia"/>
+        </w:rPr>
+        <w:fldChar w:fldCharType="separate"/>
+      </w:r>
+      <w:r>
+        <w:rPr>
+          <w:rFonts w:eastAsiaTheme="minorEastAsia"/>
+          <w:noProof/>
+        </w:rPr>
+        <w:t>(Zhao et al., 2015)</w:t>
+      </w:r>
+      <w:r>
+        <w:rPr>
+          <w:rFonts w:eastAsiaTheme="minorEastAsia"/>
+        </w:rPr>
+        <w:fldChar w:fldCharType="end"/>
+      </w:r>
+      <w:r>
+        <w:rPr>
+          <w:rFonts w:eastAsiaTheme="minorEastAsia"/>
+        </w:rPr>
+        <w:t xml:space="preserve">. </w:t>
+      </w:r>
+      <w:r>
+        <w:rPr>
+          <w:rFonts w:eastAsiaTheme="minorEastAsia"/>
+          <w:b/>
+          <w:bCs/>
+          <w:i/>
+          <w:iCs/>
+        </w:rPr>
+        <w:t>Table 2</w:t>
+      </w:r>
+      <w:r>
+        <w:rPr>
+          <w:rFonts w:eastAsiaTheme="minorEastAsia"/>
+        </w:rPr>
+        <w:t xml:space="preserve"> summarises the results </w:t>
+      </w:r>
+      <w:r>
+        <w:rPr>
+          <w:rFonts w:eastAsiaTheme="minorEastAsia"/>
+        </w:rPr>
+        <w:t>summarizes the results for the single distance-based mediation tests</w:t>
+      </w:r>
+      <w:r>
+        <w:rPr>
+          <w:rFonts w:eastAsiaTheme="minorEastAsia"/>
+        </w:rPr>
+        <w:t xml:space="preserve"> </w:t>
+      </w:r>
+      <w:r>
+        <w:rPr>
+          <w:rFonts w:eastAsiaTheme="minorEastAsia"/>
+        </w:rPr>
+        <w:t>and the omnibus test.</w:t>
+      </w:r>
+    </w:p>
+    <w:p>
+      <w:pPr>
+        <w:pStyle w:val="Header"/>
+        <w:spacing w:line="276" w:lineRule="auto"/>
+        <w:jc w:val="both"/>
+        <w:rPr>
+          <w:rFonts w:eastAsiaTheme="minorEastAsia"/>
+          <w:b/>
+          <w:bCs/>
+          <w:i/>
+          <w:iCs/>
+        </w:rPr>
+      </w:pPr>
+      <w:r>
+        <w:rPr>
+          <w:rFonts w:eastAsiaTheme="minorEastAsia"/>
+          <w:b/>
+          <w:bCs/>
+          <w:i/>
+          <w:iCs/>
+        </w:rPr>
+        <w:lastRenderedPageBreak/>
+        <w:t>3. RESULTS</w:t>
+      </w:r>
+    </w:p>
+    <w:p>
+      <w:pPr>
+        <w:pStyle w:val="Header"/>
+        <w:spacing w:line="276" w:lineRule="auto"/>
+        <w:jc w:val="both"/>
+        <w:rPr>
+          <w:rFonts w:eastAsiaTheme="minorEastAsia"/>
+        </w:rPr>
+      </w:pPr>
+      <w:r>
+        <w:rPr>
+          <w:rFonts w:eastAsiaTheme="minorEastAsia"/>
+        </w:rPr>
+        <w:t xml:space="preserve">From </w:t>
+      </w:r>
+      <w:r>
+        <w:rPr>
+          <w:rFonts w:eastAsiaTheme="minorEastAsia"/>
+          <w:b/>
+          <w:bCs/>
+          <w:i/>
+          <w:iCs/>
+        </w:rPr>
+        <w:t>Table 1</w:t>
+      </w:r>
+      <w:r>
+        <w:rPr>
+          <w:rFonts w:eastAsiaTheme="minorEastAsia"/>
+        </w:rPr>
+        <w:t xml:space="preserve">, we </w:t>
+      </w:r>
+      <w:r>
+        <w:rPr>
+          <w:rFonts w:eastAsiaTheme="minorEastAsia"/>
+        </w:rPr>
+        <w:t xml:space="preserve">note that </w:t>
+      </w:r>
+      <m:oMath>
+        <m:r>
+          <w:rPr>
+            <w:rFonts w:ascii="Cambria Math" w:eastAsiaTheme="minorEastAsia" w:hAnsi="Cambria Math"/>
+            <w:lang w:val="en-US"/>
+          </w:rPr>
+          <m:t>X</m:t>
+        </m:r>
+      </m:oMath>
+      <w:r>
+        <w:rPr>
+          <w:rFonts w:eastAsiaTheme="minorEastAsia"/>
+        </w:rPr>
+        <w:t xml:space="preserve"> demonstrates significant</w:t>
+      </w:r>
+      <w:r>
+        <w:rPr>
+          <w:rFonts w:eastAsiaTheme="minorEastAsia"/>
+        </w:rPr>
+        <w:t xml:space="preserve"> </w:t>
+      </w:r>
+      <w:r>
+        <w:rPr>
+          <w:rFonts w:eastAsiaTheme="minorEastAsia"/>
+        </w:rPr>
+        <w:t xml:space="preserve">associations with </w:t>
+      </w:r>
+      <m:oMath>
+        <m:r>
           <w:rPr>
             <w:rFonts w:ascii="Cambria Math" w:eastAsiaTheme="minorEastAsia" w:hAnsi="Cambria Math"/>
           </w:rPr>
           <m:t>Y</m:t>
         </m:r>
+      </m:oMath>
+      <w:r>
+        <w:rPr>
+          <w:rFonts w:eastAsiaTheme="minorEastAsia"/>
+        </w:rPr>
+        <w:t xml:space="preserve"> (p-value: 0.02</w:t>
+      </w:r>
+      <w:r>
+        <w:rPr>
+          <w:rFonts w:eastAsiaTheme="minorEastAsia"/>
+        </w:rPr>
+        <w:t>2</w:t>
+      </w:r>
+      <w:r>
+        <w:rPr>
+          <w:rFonts w:eastAsiaTheme="minorEastAsia"/>
+        </w:rPr>
+        <w:t>)</w:t>
+      </w:r>
+      <w:r>
+        <w:rPr>
+          <w:rFonts w:eastAsiaTheme="minorEastAsia"/>
+        </w:rPr>
+        <w:t xml:space="preserve">, and </w:t>
+      </w:r>
+      <m:oMath>
         <m:r>
           <w:rPr>
             <w:rFonts w:ascii="Cambria Math" w:eastAsiaTheme="minorEastAsia" w:hAnsi="Cambria Math"/>
           </w:rPr>
-          <m:t>.</m:t>
+          <m:t>M</m:t>
         </m:r>
       </m:oMath>
       <w:r>
         <w:rPr>
           <w:rFonts w:eastAsiaTheme="minorEastAsia"/>
         </w:rPr>
-        <w:t xml:space="preserve"> The microbiome counts are generated from a Dirichlet-Multinomial model </w:t>
+        <w:t xml:space="preserve"> is significantly associated with both </w:t>
+      </w:r>
+      <m:oMath>
+        <m:r>
+          <w:rPr>
+            <w:rFonts w:ascii="Cambria Math" w:eastAsiaTheme="minorEastAsia" w:hAnsi="Cambria Math"/>
+            <w:lang w:val="en-US"/>
+          </w:rPr>
+          <m:t>X</m:t>
+        </m:r>
+      </m:oMath>
+      <w:r>
+        <w:rPr>
+          <w:rFonts w:eastAsiaTheme="minorEastAsia"/>
+        </w:rPr>
+        <w:t xml:space="preserve"> and </w:t>
+      </w:r>
+      <m:oMath>
+        <m:r>
+          <w:rPr>
+            <w:rFonts w:ascii="Cambria Math" w:eastAsiaTheme="minorEastAsia" w:hAnsi="Cambria Math"/>
+          </w:rPr>
+          <m:t>Y</m:t>
+        </m:r>
+      </m:oMath>
+      <w:r>
+        <w:rPr>
+          <w:rFonts w:eastAsiaTheme="minorEastAsia"/>
+        </w:rPr>
+        <w:t xml:space="preserve"> (p-value: 0.03</w:t>
+      </w:r>
+      <w:r>
+        <w:rPr>
+          <w:rFonts w:eastAsiaTheme="minorEastAsia"/>
+        </w:rPr>
+        <w:t>9</w:t>
+      </w:r>
+      <w:r>
+        <w:rPr>
+          <w:rFonts w:eastAsiaTheme="minorEastAsia"/>
+        </w:rPr>
+        <w:t xml:space="preserve"> and 0.030 respectively)</w:t>
+      </w:r>
+      <w:r>
+        <w:rPr>
+          <w:rFonts w:eastAsiaTheme="minorEastAsia"/>
+        </w:rPr>
+        <w:t xml:space="preserve">. Thus, we </w:t>
+      </w:r>
+      <w:r>
+        <w:rPr>
+          <w:rFonts w:eastAsiaTheme="minorEastAsia"/>
+        </w:rPr>
+        <w:t xml:space="preserve">consider </w:t>
+      </w:r>
+      <w:r>
+        <w:rPr>
+          <w:rFonts w:eastAsiaTheme="minorEastAsia"/>
+        </w:rPr>
+        <w:t xml:space="preserve">the mediation test to check whether </w:t>
+      </w:r>
+      <m:oMath>
+        <m:r>
+          <w:rPr>
+            <w:rFonts w:ascii="Cambria Math" w:eastAsiaTheme="minorEastAsia" w:hAnsi="Cambria Math"/>
+          </w:rPr>
+          <m:t>M</m:t>
+        </m:r>
+      </m:oMath>
+      <w:r>
+        <w:rPr>
+          <w:rFonts w:eastAsiaTheme="minorEastAsia"/>
+        </w:rPr>
+        <w:t xml:space="preserve"> mediates the effects of the </w:t>
+      </w:r>
+      <m:oMath>
+        <m:r>
+          <w:rPr>
+            <w:rFonts w:ascii="Cambria Math" w:eastAsiaTheme="minorEastAsia" w:hAnsi="Cambria Math"/>
+            <w:lang w:val="en-US"/>
+          </w:rPr>
+          <m:t>X</m:t>
+        </m:r>
+      </m:oMath>
+      <w:r>
+        <w:rPr>
+          <w:rFonts w:eastAsiaTheme="minorEastAsia"/>
+        </w:rPr>
+        <w:t xml:space="preserve"> on </w:t>
+      </w:r>
+      <m:oMath>
+        <m:r>
+          <w:rPr>
+            <w:rFonts w:ascii="Cambria Math" w:eastAsiaTheme="minorEastAsia" w:hAnsi="Cambria Math"/>
+          </w:rPr>
+          <m:t>Y</m:t>
+        </m:r>
+      </m:oMath>
+      <w:r>
+        <w:rPr>
+          <w:rFonts w:eastAsiaTheme="minorEastAsia"/>
+        </w:rPr>
+        <w:t>.</w:t>
+      </w:r>
+      <w:r>
+        <w:rPr>
+          <w:rFonts w:eastAsiaTheme="minorEastAsia"/>
+        </w:rPr>
+        <w:t xml:space="preserve"> </w:t>
+      </w:r>
+      <w:r>
+        <w:rPr>
+          <w:rFonts w:eastAsiaTheme="minorEastAsia"/>
+        </w:rPr>
+        <w:t xml:space="preserve">From </w:t>
+      </w:r>
+      <w:r>
+        <w:rPr>
+          <w:rFonts w:eastAsiaTheme="minorEastAsia"/>
+          <w:b/>
+          <w:bCs/>
+          <w:i/>
+          <w:iCs/>
+        </w:rPr>
+        <w:t>Table 2</w:t>
+      </w:r>
+      <w:r>
+        <w:rPr>
+          <w:rFonts w:eastAsiaTheme="minorEastAsia"/>
+          <w:b/>
+          <w:bCs/>
+          <w:i/>
+          <w:iCs/>
+        </w:rPr>
+        <w:t xml:space="preserve"> </w:t>
+      </w:r>
+      <w:r>
+        <w:rPr>
+          <w:rFonts w:eastAsiaTheme="minorEastAsia"/>
+        </w:rPr>
+        <w:t xml:space="preserve">we note only one of the distances could detect significant mediation effects – namely, the non-tree Jaccard distance (p-value: 0.007). The tree-based </w:t>
+      </w:r>
+      <w:proofErr w:type="spellStart"/>
+      <w:r>
+        <w:rPr>
+          <w:rFonts w:eastAsiaTheme="minorEastAsia"/>
+        </w:rPr>
+        <w:t>UniFrac</w:t>
+      </w:r>
+      <w:proofErr w:type="spellEnd"/>
+      <w:r>
+        <w:rPr>
+          <w:rFonts w:eastAsiaTheme="minorEastAsia"/>
+        </w:rPr>
+        <w:t xml:space="preserve"> detects a marginally significant effect (p-value: 0.0</w:t>
+      </w:r>
+      <w:r>
+        <w:rPr>
+          <w:rFonts w:eastAsiaTheme="minorEastAsia"/>
+        </w:rPr>
+        <w:t>88</w:t>
+      </w:r>
+      <w:r>
+        <w:rPr>
+          <w:rFonts w:eastAsiaTheme="minorEastAsia"/>
+        </w:rPr>
+        <w:t>). These distances are known to be effective in capturing association patterns in presence/absence data. None of the other three distances yielded p-values less than the 0.05 threshold.</w:t>
+      </w:r>
+      <w:r>
+        <w:t xml:space="preserve"> </w:t>
+      </w:r>
+      <w:r>
+        <w:rPr>
+          <w:rFonts w:eastAsiaTheme="minorEastAsia"/>
+        </w:rPr>
+        <w:t>Not knowing</w:t>
+      </w:r>
+      <w:r>
+        <w:rPr>
+          <w:rFonts w:eastAsiaTheme="minorEastAsia"/>
+        </w:rPr>
+        <w:t xml:space="preserve"> know the underlying mediation model in advance, using a single distance alone could miss important mediating effects. The proposed omnibus test, which simultaneously considers multiple distance metrics, achieves a single </w:t>
+      </w:r>
+      <w:r>
+        <w:rPr>
+          <w:rFonts w:eastAsiaTheme="minorEastAsia"/>
+        </w:rPr>
+        <w:t>p</w:t>
+      </w:r>
+      <w:r>
+        <w:rPr>
+          <w:rFonts w:eastAsiaTheme="minorEastAsia"/>
+        </w:rPr>
+        <w:t>-value of 0.</w:t>
+      </w:r>
+      <w:r>
+        <w:rPr>
+          <w:rFonts w:eastAsiaTheme="minorEastAsia"/>
+        </w:rPr>
+        <w:t>033.</w:t>
       </w:r>
     </w:p>
     <w:p>
       <w:pPr>
         <w:pStyle w:val="Header"/>
+        <w:spacing w:line="276" w:lineRule="auto"/>
+        <w:jc w:val="both"/>
+        <w:rPr>
+          <w:rFonts w:eastAsiaTheme="minorEastAsia"/>
+        </w:rPr>
+      </w:pPr>
+    </w:p>
+    <w:p>
+      <w:pPr>
+        <w:pStyle w:val="Caption"/>
+        <w:keepNext/>
+        <w:rPr>
+          <w:color w:val="000000" w:themeColor="text1"/>
+        </w:rPr>
+      </w:pPr>
+      <w:r>
+        <w:rPr>
+          <w:color w:val="000000" w:themeColor="text1"/>
+        </w:rPr>
+        <w:t xml:space="preserve">Table </w:t>
+      </w:r>
+      <w:r>
+        <w:rPr>
+          <w:color w:val="000000" w:themeColor="text1"/>
+        </w:rPr>
+        <w:fldChar w:fldCharType="begin"/>
+      </w:r>
+      <w:r>
+        <w:rPr>
+          <w:color w:val="000000" w:themeColor="text1"/>
+        </w:rPr>
+        <w:instrText xml:space="preserve"> SEQ Table \* ARABIC </w:instrText>
+      </w:r>
+      <w:r>
+        <w:rPr>
+          <w:color w:val="000000" w:themeColor="text1"/>
+        </w:rPr>
+        <w:fldChar w:fldCharType="separate"/>
+      </w:r>
+      <w:r>
+        <w:rPr>
+          <w:noProof/>
+          <w:color w:val="000000" w:themeColor="text1"/>
+        </w:rPr>
+        <w:t>1</w:t>
+      </w:r>
+      <w:r>
+        <w:rPr>
+          <w:color w:val="000000" w:themeColor="text1"/>
+        </w:rPr>
+        <w:fldChar w:fldCharType="end"/>
+      </w:r>
+      <w:r>
+        <w:rPr>
+          <w:color w:val="000000" w:themeColor="text1"/>
+        </w:rPr>
+        <w:t>: p-values for association tests between fibre intake (X), BMI (Y) and microbiome (M). Reproduced from Wu et al. (2011).</w:t>
+      </w:r>
+    </w:p>
+    <w:tbl>
+      <w:tblPr>
+        <w:tblStyle w:val="TableGrid"/>
+        <w:tblW w:w="0" w:type="auto"/>
+        <w:tblLook w:val="04A0" w:firstRow="1" w:lastRow="0" w:firstColumn="1" w:lastColumn="0" w:noHBand="0" w:noVBand="1"/>
+      </w:tblPr>
+      <w:tblGrid>
+        <w:gridCol w:w="1615"/>
+        <w:gridCol w:w="2578"/>
+        <w:gridCol w:w="2578"/>
+        <w:gridCol w:w="2579"/>
+      </w:tblGrid>
+      <w:tr>
+        <w:tc>
+          <w:tcPr>
+            <w:tcW w:w="1615" w:type="dxa"/>
+            <w:vAlign w:val="center"/>
+          </w:tcPr>
+          <w:p>
+            <w:pPr>
+              <w:pStyle w:val="Header"/>
+              <w:spacing w:line="276" w:lineRule="auto"/>
+              <w:contextualSpacing/>
+              <w:jc w:val="center"/>
+              <w:rPr>
+                <w:rFonts w:eastAsiaTheme="minorEastAsia"/>
+              </w:rPr>
+            </w:pPr>
+          </w:p>
+        </w:tc>
+        <w:tc>
+          <w:tcPr>
+            <w:tcW w:w="2578" w:type="dxa"/>
+            <w:vAlign w:val="center"/>
+          </w:tcPr>
+          <w:p>
+            <w:pPr>
+              <w:pStyle w:val="Header"/>
+              <w:spacing w:line="276" w:lineRule="auto"/>
+              <w:contextualSpacing/>
+              <w:jc w:val="center"/>
+              <w:rPr>
+                <w:rFonts w:eastAsiaTheme="minorEastAsia"/>
+                <w:b/>
+                <w:bCs/>
+              </w:rPr>
+            </w:pPr>
+            <m:oMathPara>
+              <m:oMath>
+                <m:r>
+                  <m:rPr>
+                    <m:sty m:val="bi"/>
+                  </m:rPr>
+                  <w:rPr>
+                    <w:rFonts w:ascii="Cambria Math" w:eastAsiaTheme="minorEastAsia" w:hAnsi="Cambria Math"/>
+                  </w:rPr>
+                  <m:t xml:space="preserve">Y </m:t>
+                </m:r>
+                <m:r>
+                  <m:rPr>
+                    <m:sty m:val="b"/>
+                  </m:rPr>
+                  <w:rPr>
+                    <w:rFonts w:ascii="Cambria Math" w:eastAsiaTheme="minorEastAsia" w:hAnsi="Cambria Math"/>
+                  </w:rPr>
+                  <m:t>∼</m:t>
+                </m:r>
+                <m:r>
+                  <m:rPr>
+                    <m:sty m:val="bi"/>
+                  </m:rPr>
+                  <w:rPr>
+                    <w:rFonts w:ascii="Cambria Math" w:eastAsiaTheme="minorEastAsia" w:hAnsi="Cambria Math"/>
+                  </w:rPr>
+                  <m:t>X</m:t>
+                </m:r>
+              </m:oMath>
+            </m:oMathPara>
+          </w:p>
+        </w:tc>
+        <w:tc>
+          <w:tcPr>
+            <w:tcW w:w="2578" w:type="dxa"/>
+            <w:vAlign w:val="center"/>
+          </w:tcPr>
+          <w:p>
+            <w:pPr>
+              <w:pStyle w:val="Header"/>
+              <w:spacing w:line="276" w:lineRule="auto"/>
+              <w:contextualSpacing/>
+              <w:jc w:val="center"/>
+              <w:rPr>
+                <w:rFonts w:eastAsiaTheme="minorEastAsia"/>
+                <w:b/>
+                <w:bCs/>
+              </w:rPr>
+            </w:pPr>
+            <m:oMathPara>
+              <m:oMath>
+                <m:r>
+                  <m:rPr>
+                    <m:sty m:val="bi"/>
+                  </m:rPr>
+                  <w:rPr>
+                    <w:rFonts w:ascii="Cambria Math" w:eastAsiaTheme="minorEastAsia" w:hAnsi="Cambria Math"/>
+                  </w:rPr>
+                  <m:t xml:space="preserve">M </m:t>
+                </m:r>
+                <m:r>
+                  <m:rPr>
+                    <m:sty m:val="b"/>
+                  </m:rPr>
+                  <w:rPr>
+                    <w:rFonts w:ascii="Cambria Math" w:eastAsiaTheme="minorEastAsia" w:hAnsi="Cambria Math"/>
+                  </w:rPr>
+                  <m:t>∼</m:t>
+                </m:r>
+                <m:r>
+                  <m:rPr>
+                    <m:sty m:val="bi"/>
+                  </m:rPr>
+                  <w:rPr>
+                    <w:rFonts w:ascii="Cambria Math" w:eastAsiaTheme="minorEastAsia" w:hAnsi="Cambria Math"/>
+                  </w:rPr>
+                  <m:t>X</m:t>
+                </m:r>
+              </m:oMath>
+            </m:oMathPara>
+          </w:p>
+        </w:tc>
+        <w:tc>
+          <w:tcPr>
+            <w:tcW w:w="2579" w:type="dxa"/>
+            <w:vAlign w:val="center"/>
+          </w:tcPr>
+          <w:p>
+            <w:pPr>
+              <w:pStyle w:val="Header"/>
+              <w:spacing w:line="276" w:lineRule="auto"/>
+              <w:contextualSpacing/>
+              <w:jc w:val="center"/>
+              <w:rPr>
+                <w:rFonts w:eastAsiaTheme="minorEastAsia"/>
+                <w:b/>
+                <w:bCs/>
+              </w:rPr>
+            </w:pPr>
+            <m:oMathPara>
+              <m:oMath>
+                <m:r>
+                  <m:rPr>
+                    <m:sty m:val="bi"/>
+                  </m:rPr>
+                  <w:rPr>
+                    <w:rFonts w:ascii="Cambria Math" w:eastAsiaTheme="minorEastAsia" w:hAnsi="Cambria Math"/>
+                  </w:rPr>
+                  <m:t xml:space="preserve">Y </m:t>
+                </m:r>
+                <m:r>
+                  <m:rPr>
+                    <m:sty m:val="b"/>
+                  </m:rPr>
+                  <w:rPr>
+                    <w:rFonts w:ascii="Cambria Math" w:eastAsiaTheme="minorEastAsia" w:hAnsi="Cambria Math"/>
+                  </w:rPr>
+                  <m:t>∼</m:t>
+                </m:r>
+                <m:r>
+                  <m:rPr>
+                    <m:sty m:val="bi"/>
+                  </m:rPr>
+                  <w:rPr>
+                    <w:rFonts w:ascii="Cambria Math" w:eastAsiaTheme="minorEastAsia" w:hAnsi="Cambria Math"/>
+                  </w:rPr>
+                  <m:t>M</m:t>
+                </m:r>
+              </m:oMath>
+            </m:oMathPara>
+          </w:p>
+        </w:tc>
+      </w:tr>
+      <w:tr>
+        <w:tc>
+          <w:tcPr>
+            <w:tcW w:w="1615" w:type="dxa"/>
+            <w:vAlign w:val="center"/>
+          </w:tcPr>
+          <w:p>
+            <w:pPr>
+              <w:pStyle w:val="Header"/>
+              <w:spacing w:line="276" w:lineRule="auto"/>
+              <w:contextualSpacing/>
+              <w:rPr>
+                <w:rFonts w:eastAsiaTheme="minorEastAsia"/>
+                <w:b/>
+                <w:bCs/>
+              </w:rPr>
+            </w:pPr>
+            <w:r>
+              <w:rPr>
+                <w:rFonts w:eastAsiaTheme="minorEastAsia"/>
+                <w:b/>
+                <w:bCs/>
+              </w:rPr>
+              <w:t>p-value</w:t>
+            </w:r>
+          </w:p>
+        </w:tc>
+        <w:tc>
+          <w:tcPr>
+            <w:tcW w:w="2578" w:type="dxa"/>
+            <w:vAlign w:val="center"/>
+          </w:tcPr>
+          <w:p>
+            <w:pPr>
+              <w:pStyle w:val="Header"/>
+              <w:spacing w:line="276" w:lineRule="auto"/>
+              <w:contextualSpacing/>
+              <w:jc w:val="center"/>
+              <w:rPr>
+                <w:rFonts w:eastAsiaTheme="minorEastAsia"/>
+              </w:rPr>
+            </w:pPr>
+            <w:r>
+              <w:rPr>
+                <w:rFonts w:eastAsiaTheme="minorEastAsia"/>
+              </w:rPr>
+              <w:t>0.022</w:t>
+            </w:r>
+          </w:p>
+        </w:tc>
+        <w:tc>
+          <w:tcPr>
+            <w:tcW w:w="2578" w:type="dxa"/>
+            <w:vAlign w:val="center"/>
+          </w:tcPr>
+          <w:p>
+            <w:pPr>
+              <w:pStyle w:val="Header"/>
+              <w:spacing w:line="276" w:lineRule="auto"/>
+              <w:contextualSpacing/>
+              <w:jc w:val="center"/>
+              <w:rPr>
+                <w:rFonts w:eastAsiaTheme="minorEastAsia"/>
+              </w:rPr>
+            </w:pPr>
+            <w:r>
+              <w:rPr>
+                <w:rFonts w:eastAsiaTheme="minorEastAsia"/>
+              </w:rPr>
+              <w:t>0.039</w:t>
+            </w:r>
+          </w:p>
+        </w:tc>
+        <w:tc>
+          <w:tcPr>
+            <w:tcW w:w="2579" w:type="dxa"/>
+            <w:vAlign w:val="center"/>
+          </w:tcPr>
+          <w:p>
+            <w:pPr>
+              <w:pStyle w:val="Header"/>
+              <w:spacing w:line="276" w:lineRule="auto"/>
+              <w:contextualSpacing/>
+              <w:jc w:val="center"/>
+              <w:rPr>
+                <w:rFonts w:eastAsiaTheme="minorEastAsia"/>
+              </w:rPr>
+            </w:pPr>
+            <w:r>
+              <w:rPr>
+                <w:rFonts w:eastAsiaTheme="minorEastAsia"/>
+              </w:rPr>
+              <w:t>0.030</w:t>
+            </w:r>
+          </w:p>
+        </w:tc>
+      </w:tr>
+    </w:tbl>
+    <w:p>
+      <w:pPr>
+        <w:pStyle w:val="Header"/>
+        <w:spacing w:line="276" w:lineRule="auto"/>
+        <w:jc w:val="both"/>
+        <w:rPr>
+          <w:rFonts w:eastAsiaTheme="minorEastAsia"/>
+        </w:rPr>
+      </w:pPr>
+    </w:p>
+    <w:p>
+      <w:pPr>
+        <w:pStyle w:val="Caption"/>
+        <w:keepNext/>
+        <w:rPr>
+          <w:color w:val="000000" w:themeColor="text1"/>
+        </w:rPr>
+      </w:pPr>
+      <w:r>
+        <w:rPr>
+          <w:color w:val="000000" w:themeColor="text1"/>
+        </w:rPr>
+        <w:t xml:space="preserve">Table </w:t>
+      </w:r>
+      <w:r>
+        <w:rPr>
+          <w:color w:val="000000" w:themeColor="text1"/>
+        </w:rPr>
+        <w:fldChar w:fldCharType="begin"/>
+      </w:r>
+      <w:r>
+        <w:rPr>
+          <w:color w:val="000000" w:themeColor="text1"/>
+        </w:rPr>
+        <w:instrText xml:space="preserve"> SEQ Table \* ARABIC </w:instrText>
+      </w:r>
+      <w:r>
+        <w:rPr>
+          <w:color w:val="000000" w:themeColor="text1"/>
+        </w:rPr>
+        <w:fldChar w:fldCharType="separate"/>
+      </w:r>
+      <w:r>
+        <w:rPr>
+          <w:noProof/>
+          <w:color w:val="000000" w:themeColor="text1"/>
+        </w:rPr>
+        <w:t>2</w:t>
+      </w:r>
+      <w:r>
+        <w:rPr>
+          <w:color w:val="000000" w:themeColor="text1"/>
+        </w:rPr>
+        <w:fldChar w:fldCharType="end"/>
+      </w:r>
+      <w:r>
+        <w:rPr>
+          <w:color w:val="000000" w:themeColor="text1"/>
+        </w:rPr>
+        <w:t>: p-values for single distance</w:t>
+      </w:r>
+      <w:r>
+        <w:rPr>
+          <w:color w:val="000000" w:themeColor="text1"/>
+        </w:rPr>
+        <w:t>-</w:t>
+      </w:r>
+      <w:r>
+        <w:rPr>
+          <w:color w:val="000000" w:themeColor="text1"/>
+        </w:rPr>
+        <w:t xml:space="preserve">based tests and the omnibus test. Single distance-based tests are based on the Bray-Curtis (BC), Jaccard (JAC), </w:t>
+      </w:r>
+      <w:proofErr w:type="spellStart"/>
+      <w:r>
+        <w:rPr>
+          <w:color w:val="000000" w:themeColor="text1"/>
+        </w:rPr>
+        <w:t>UniFrac</w:t>
+      </w:r>
+      <w:proofErr w:type="spellEnd"/>
+      <w:r>
+        <w:rPr>
+          <w:color w:val="000000" w:themeColor="text1"/>
+        </w:rPr>
+        <w:t xml:space="preserve">, weighted </w:t>
+      </w:r>
+      <w:proofErr w:type="spellStart"/>
+      <w:r>
+        <w:rPr>
+          <w:color w:val="000000" w:themeColor="text1"/>
+        </w:rPr>
+        <w:t>UniFrac</w:t>
+      </w:r>
+      <w:proofErr w:type="spellEnd"/>
+      <w:r>
+        <w:rPr>
+          <w:color w:val="000000" w:themeColor="text1"/>
+        </w:rPr>
+        <w:t xml:space="preserve"> (</w:t>
+      </w:r>
+      <w:proofErr w:type="spellStart"/>
+      <w:r>
+        <w:rPr>
+          <w:color w:val="000000" w:themeColor="text1"/>
+        </w:rPr>
+        <w:t>WUniFrac</w:t>
+      </w:r>
+      <w:proofErr w:type="spellEnd"/>
+      <w:r>
+        <w:rPr>
+          <w:color w:val="000000" w:themeColor="text1"/>
+        </w:rPr>
+        <w:t xml:space="preserve">) and generalised </w:t>
+      </w:r>
+      <w:proofErr w:type="spellStart"/>
+      <w:r>
+        <w:rPr>
+          <w:color w:val="000000" w:themeColor="text1"/>
+        </w:rPr>
+        <w:t>UniFrac</w:t>
+      </w:r>
+      <w:proofErr w:type="spellEnd"/>
+      <w:r>
+        <w:rPr>
+          <w:color w:val="000000" w:themeColor="text1"/>
+        </w:rPr>
+        <w:t xml:space="preserve"> (</w:t>
+      </w:r>
+      <w:proofErr w:type="spellStart"/>
+      <w:r>
+        <w:rPr>
+          <w:color w:val="000000" w:themeColor="text1"/>
+        </w:rPr>
+        <w:t>GUniFrac</w:t>
+      </w:r>
+      <w:proofErr w:type="spellEnd"/>
+      <w:r>
+        <w:rPr>
+          <w:color w:val="000000" w:themeColor="text1"/>
+        </w:rPr>
+        <w:t>) distances.</w:t>
+      </w:r>
+    </w:p>
+    <w:tbl>
+      <w:tblPr>
+        <w:tblStyle w:val="TableGrid"/>
+        <w:tblW w:w="0" w:type="auto"/>
+        <w:tblLayout w:type="fixed"/>
+        <w:tblLook w:val="04A0" w:firstRow="1" w:lastRow="0" w:firstColumn="1" w:lastColumn="0" w:noHBand="0" w:noVBand="1"/>
+      </w:tblPr>
+      <w:tblGrid>
+        <w:gridCol w:w="1615"/>
+        <w:gridCol w:w="1289"/>
+        <w:gridCol w:w="1289"/>
+        <w:gridCol w:w="1289"/>
+        <w:gridCol w:w="1289"/>
+        <w:gridCol w:w="1289"/>
+        <w:gridCol w:w="1290"/>
+      </w:tblGrid>
+      <w:tr>
+        <w:tc>
+          <w:tcPr>
+            <w:tcW w:w="1615" w:type="dxa"/>
+            <w:vAlign w:val="center"/>
+          </w:tcPr>
+          <w:p>
+            <w:pPr>
+              <w:pStyle w:val="Header"/>
+              <w:spacing w:line="276" w:lineRule="auto"/>
+              <w:jc w:val="center"/>
+              <w:rPr>
+                <w:rFonts w:eastAsiaTheme="minorEastAsia"/>
+                <w:b/>
+                <w:bCs/>
+              </w:rPr>
+            </w:pPr>
+          </w:p>
+        </w:tc>
+        <w:tc>
+          <w:tcPr>
+            <w:tcW w:w="1289" w:type="dxa"/>
+            <w:vAlign w:val="center"/>
+          </w:tcPr>
+          <w:p>
+            <w:pPr>
+              <w:pStyle w:val="Header"/>
+              <w:spacing w:line="276" w:lineRule="auto"/>
+              <w:jc w:val="center"/>
+              <w:rPr>
+                <w:rFonts w:eastAsiaTheme="minorEastAsia"/>
+                <w:b/>
+                <w:bCs/>
+              </w:rPr>
+            </w:pPr>
+            <w:r>
+              <w:rPr>
+                <w:rFonts w:eastAsiaTheme="minorEastAsia"/>
+                <w:b/>
+                <w:bCs/>
+              </w:rPr>
+              <w:t>BC</w:t>
+            </w:r>
+          </w:p>
+        </w:tc>
+        <w:tc>
+          <w:tcPr>
+            <w:tcW w:w="1289" w:type="dxa"/>
+            <w:vAlign w:val="center"/>
+          </w:tcPr>
+          <w:p>
+            <w:pPr>
+              <w:pStyle w:val="Header"/>
+              <w:spacing w:line="276" w:lineRule="auto"/>
+              <w:jc w:val="center"/>
+              <w:rPr>
+                <w:rFonts w:eastAsiaTheme="minorEastAsia"/>
+                <w:b/>
+                <w:bCs/>
+              </w:rPr>
+            </w:pPr>
+            <w:r>
+              <w:rPr>
+                <w:rFonts w:eastAsiaTheme="minorEastAsia"/>
+                <w:b/>
+                <w:bCs/>
+              </w:rPr>
+              <w:t>JAC</w:t>
+            </w:r>
+          </w:p>
+        </w:tc>
+        <w:tc>
+          <w:tcPr>
+            <w:tcW w:w="1289" w:type="dxa"/>
+            <w:vAlign w:val="center"/>
+          </w:tcPr>
+          <w:p>
+            <w:pPr>
+              <w:pStyle w:val="Header"/>
+              <w:spacing w:line="276" w:lineRule="auto"/>
+              <w:jc w:val="center"/>
+              <w:rPr>
+                <w:rFonts w:eastAsiaTheme="minorEastAsia"/>
+                <w:b/>
+                <w:bCs/>
+              </w:rPr>
+            </w:pPr>
+            <w:proofErr w:type="spellStart"/>
+            <w:r>
+              <w:rPr>
+                <w:rFonts w:eastAsiaTheme="minorEastAsia"/>
+                <w:b/>
+                <w:bCs/>
+              </w:rPr>
+              <w:t>UniFrac</w:t>
+            </w:r>
+            <w:proofErr w:type="spellEnd"/>
+          </w:p>
+        </w:tc>
+        <w:tc>
+          <w:tcPr>
+            <w:tcW w:w="1289" w:type="dxa"/>
+            <w:vAlign w:val="center"/>
+          </w:tcPr>
+          <w:p>
+            <w:pPr>
+              <w:pStyle w:val="Header"/>
+              <w:spacing w:line="276" w:lineRule="auto"/>
+              <w:jc w:val="center"/>
+              <w:rPr>
+                <w:rFonts w:eastAsiaTheme="minorEastAsia"/>
+                <w:b/>
+                <w:bCs/>
+              </w:rPr>
+            </w:pPr>
+            <w:proofErr w:type="spellStart"/>
+            <w:r>
+              <w:rPr>
+                <w:rFonts w:eastAsiaTheme="minorEastAsia"/>
+                <w:b/>
+                <w:bCs/>
+              </w:rPr>
+              <w:t>WUniFrac</w:t>
+            </w:r>
+            <w:proofErr w:type="spellEnd"/>
+          </w:p>
+        </w:tc>
+        <w:tc>
+          <w:tcPr>
+            <w:tcW w:w="1289" w:type="dxa"/>
+            <w:vAlign w:val="center"/>
+          </w:tcPr>
+          <w:p>
+            <w:pPr>
+              <w:pStyle w:val="Header"/>
+              <w:spacing w:line="276" w:lineRule="auto"/>
+              <w:jc w:val="center"/>
+              <w:rPr>
+                <w:rFonts w:eastAsiaTheme="minorEastAsia"/>
+                <w:b/>
+                <w:bCs/>
+              </w:rPr>
+            </w:pPr>
+            <w:proofErr w:type="spellStart"/>
+            <w:r>
+              <w:rPr>
+                <w:rFonts w:eastAsiaTheme="minorEastAsia"/>
+                <w:b/>
+                <w:bCs/>
+              </w:rPr>
+              <w:t>GUniFrac</w:t>
+            </w:r>
+            <w:proofErr w:type="spellEnd"/>
+          </w:p>
+        </w:tc>
+        <w:tc>
+          <w:tcPr>
+            <w:tcW w:w="1290" w:type="dxa"/>
+            <w:vAlign w:val="center"/>
+          </w:tcPr>
+          <w:p>
+            <w:pPr>
+              <w:pStyle w:val="Header"/>
+              <w:spacing w:line="276" w:lineRule="auto"/>
+              <w:jc w:val="center"/>
+              <w:rPr>
+                <w:rFonts w:eastAsiaTheme="minorEastAsia"/>
+                <w:b/>
+                <w:bCs/>
+              </w:rPr>
+            </w:pPr>
+            <w:r>
+              <w:rPr>
+                <w:rFonts w:eastAsiaTheme="minorEastAsia"/>
+                <w:b/>
+                <w:bCs/>
+              </w:rPr>
+              <w:t>Omnibus</w:t>
+            </w:r>
+          </w:p>
+        </w:tc>
+      </w:tr>
+      <w:tr>
+        <w:tc>
+          <w:tcPr>
+            <w:tcW w:w="1615" w:type="dxa"/>
+            <w:vAlign w:val="center"/>
+          </w:tcPr>
+          <w:p>
+            <w:pPr>
+              <w:pStyle w:val="Header"/>
+              <w:spacing w:line="276" w:lineRule="auto"/>
+              <w:rPr>
+                <w:rFonts w:eastAsiaTheme="minorEastAsia"/>
+                <w:b/>
+                <w:bCs/>
+              </w:rPr>
+            </w:pPr>
+            <w:r>
+              <w:rPr>
+                <w:rFonts w:eastAsiaTheme="minorEastAsia"/>
+                <w:b/>
+                <w:bCs/>
+              </w:rPr>
+              <w:t>p-value</w:t>
+            </w:r>
+          </w:p>
+        </w:tc>
+        <w:tc>
+          <w:tcPr>
+            <w:tcW w:w="1289" w:type="dxa"/>
+          </w:tcPr>
+          <w:p>
+            <w:pPr>
+              <w:pStyle w:val="Header"/>
+              <w:spacing w:line="276" w:lineRule="auto"/>
+              <w:jc w:val="center"/>
+              <w:rPr>
+                <w:rFonts w:eastAsiaTheme="minorEastAsia"/>
+              </w:rPr>
+            </w:pPr>
+            <w:r>
+              <w:t xml:space="preserve">0.539 </w:t>
+            </w:r>
+          </w:p>
+        </w:tc>
+        <w:tc>
+          <w:tcPr>
+            <w:tcW w:w="1289" w:type="dxa"/>
+          </w:tcPr>
+          <w:p>
+            <w:pPr>
+              <w:pStyle w:val="Header"/>
+              <w:spacing w:line="276" w:lineRule="auto"/>
+              <w:jc w:val="center"/>
+              <w:rPr>
+                <w:rFonts w:eastAsiaTheme="minorEastAsia"/>
+              </w:rPr>
+            </w:pPr>
+            <w:r>
+              <w:t xml:space="preserve">0.007 </w:t>
+            </w:r>
+          </w:p>
+        </w:tc>
+        <w:tc>
+          <w:tcPr>
+            <w:tcW w:w="1289" w:type="dxa"/>
+          </w:tcPr>
+          <w:p>
+            <w:pPr>
+              <w:pStyle w:val="Header"/>
+              <w:spacing w:line="276" w:lineRule="auto"/>
+              <w:jc w:val="center"/>
+              <w:rPr>
+                <w:rFonts w:eastAsiaTheme="minorEastAsia"/>
+              </w:rPr>
+            </w:pPr>
+            <w:r>
+              <w:t xml:space="preserve">0.088 </w:t>
+            </w:r>
+          </w:p>
+        </w:tc>
+        <w:tc>
+          <w:tcPr>
+            <w:tcW w:w="1289" w:type="dxa"/>
+          </w:tcPr>
+          <w:p>
+            <w:pPr>
+              <w:pStyle w:val="Header"/>
+              <w:spacing w:line="276" w:lineRule="auto"/>
+              <w:jc w:val="center"/>
+              <w:rPr>
+                <w:rFonts w:eastAsiaTheme="minorEastAsia"/>
+              </w:rPr>
+            </w:pPr>
+            <w:r>
+              <w:t>0.780</w:t>
+            </w:r>
+          </w:p>
+        </w:tc>
+        <w:tc>
+          <w:tcPr>
+            <w:tcW w:w="1289" w:type="dxa"/>
+          </w:tcPr>
+          <w:p>
+            <w:pPr>
+              <w:pStyle w:val="Header"/>
+              <w:spacing w:line="276" w:lineRule="auto"/>
+              <w:jc w:val="center"/>
+              <w:rPr>
+                <w:rFonts w:eastAsiaTheme="minorEastAsia"/>
+              </w:rPr>
+            </w:pPr>
+            <w:r>
+              <w:t xml:space="preserve">0.573 </w:t>
+            </w:r>
+          </w:p>
+        </w:tc>
+        <w:tc>
+          <w:tcPr>
+            <w:tcW w:w="1290" w:type="dxa"/>
+            <w:vAlign w:val="center"/>
+          </w:tcPr>
+          <w:p>
+            <w:pPr>
+              <w:pStyle w:val="Header"/>
+              <w:spacing w:line="276" w:lineRule="auto"/>
+              <w:jc w:val="center"/>
+              <w:rPr>
+                <w:rFonts w:eastAsiaTheme="minorEastAsia"/>
+              </w:rPr>
+            </w:pPr>
+            <w:r>
+              <w:rPr>
+                <w:rFonts w:eastAsiaTheme="minorEastAsia"/>
+              </w:rPr>
+              <w:t>0.033</w:t>
+            </w:r>
+          </w:p>
+        </w:tc>
+      </w:tr>
+    </w:tbl>
+    <w:p>
+      <w:pPr>
+        <w:pStyle w:val="Header"/>
+        <w:spacing w:line="276" w:lineRule="auto"/>
         <w:jc w:val="both"/>
         <w:rPr>
           <w:rFonts w:eastAsiaTheme="minorEastAsia"/>
@@ -5583,81 +7365,1152 @@
     <w:p>
       <w:pPr>
         <w:pStyle w:val="Header"/>
+        <w:spacing w:line="276" w:lineRule="auto"/>
         <w:jc w:val="both"/>
         <w:rPr>
           <w:rFonts w:eastAsiaTheme="minorEastAsia"/>
-        </w:rPr>
-      </w:pPr>
-      <w:r>
-        <w:rPr>
-          <w:rFonts w:eastAsiaTheme="minorEastAsia"/>
-        </w:rPr>
-        <w:t xml:space="preserve"> </w:t>
-      </w:r>
-    </w:p>
-    <w:p>
-      <w:pPr>
-        <w:pStyle w:val="Header"/>
-        <w:jc w:val="both"/>
-        <w:rPr>
-          <w:rFonts w:eastAsiaTheme="minorEastAsia"/>
-        </w:rPr>
-      </w:pPr>
-      <w:r>
-        <w:rPr>
-          <w:rFonts w:eastAsiaTheme="minorEastAsia"/>
-        </w:rPr>
-        <w:t xml:space="preserve"> </w:t>
-      </w:r>
-    </w:p>
-    <w:p>
-      <w:pPr>
-        <w:pStyle w:val="Header"/>
-        <w:jc w:val="both"/>
-        <w:rPr>
-          <w:rFonts w:eastAsiaTheme="minorEastAsia"/>
+          <w:b/>
+          <w:bCs/>
+          <w:color w:val="000000" w:themeColor="text1"/>
         </w:rPr>
       </w:pPr>
     </w:p>
     <w:p>
       <w:pPr>
         <w:pStyle w:val="Header"/>
+        <w:spacing w:line="276" w:lineRule="auto"/>
         <w:jc w:val="both"/>
         <w:rPr>
           <w:rFonts w:eastAsiaTheme="minorEastAsia"/>
+          <w:b/>
+          <w:bCs/>
+          <w:i/>
+          <w:iCs/>
+          <w:color w:val="000000" w:themeColor="text1"/>
+        </w:rPr>
+      </w:pPr>
+      <w:r>
+        <w:rPr>
+          <w:rFonts w:eastAsiaTheme="minorEastAsia"/>
+          <w:b/>
+          <w:bCs/>
+          <w:i/>
+          <w:iCs/>
+          <w:color w:val="000000" w:themeColor="text1"/>
+        </w:rPr>
+        <w:t>4. DISCUSSION</w:t>
+      </w:r>
+    </w:p>
+    <w:p>
+      <w:pPr>
+        <w:pStyle w:val="Header"/>
+        <w:spacing w:line="276" w:lineRule="auto"/>
+        <w:jc w:val="both"/>
+        <w:rPr>
+          <w:rFonts w:eastAsiaTheme="minorEastAsia"/>
+          <w:lang w:val="en-US"/>
+        </w:rPr>
+      </w:pPr>
+      <w:r>
+        <w:rPr>
+          <w:rFonts w:eastAsiaTheme="minorEastAsia"/>
+          <w:lang w:val="en-US"/>
+        </w:rPr>
+        <w:t xml:space="preserve">The omnibus test presented by the authors is shown to be robust and powerful in detecting a mediation structure, both by means of simulation studies as well as real data analysis. </w:t>
+      </w:r>
+      <w:r>
+        <w:rPr>
+          <w:rFonts w:eastAsiaTheme="minorEastAsia"/>
+          <w:lang w:val="en-US"/>
+        </w:rPr>
+        <w:t xml:space="preserve">The method is noted to be very general and may be extended to work for genetic data where linkage disequilibrium is of major significance. </w:t>
+      </w:r>
+      <w:r>
+        <w:rPr>
+          <w:rFonts w:eastAsiaTheme="minorEastAsia"/>
+          <w:lang w:val="en-US"/>
+        </w:rPr>
+        <w:t>The proposed method focuses on detecting an overall mediation effect by using an ensemble of distance measures.</w:t>
+      </w:r>
+      <w:r>
+        <w:rPr>
+          <w:rFonts w:eastAsiaTheme="minorEastAsia"/>
+          <w:lang w:val="en-US"/>
+        </w:rPr>
+        <w:t xml:space="preserve"> Future directions of research may involve being able to identify </w:t>
+      </w:r>
+      <w:proofErr w:type="gramStart"/>
+      <w:r>
+        <w:rPr>
+          <w:rFonts w:eastAsiaTheme="minorEastAsia"/>
+          <w:lang w:val="en-US"/>
+        </w:rPr>
+        <w:t>those microbiota</w:t>
+      </w:r>
+      <w:proofErr w:type="gramEnd"/>
+      <w:r>
+        <w:rPr>
+          <w:rFonts w:eastAsiaTheme="minorEastAsia"/>
+          <w:lang w:val="en-US"/>
+        </w:rPr>
+        <w:t xml:space="preserve"> that are most important within the mediation structure. </w:t>
+      </w:r>
+      <w:r>
+        <w:rPr>
+          <w:rFonts w:eastAsiaTheme="minorEastAsia"/>
+          <w:lang w:val="en-US"/>
+        </w:rPr>
+        <w:t>We note that this method suffers from the disadvantage of not being able to quantify direct and indirect effects, since direct mediation effects are not tested in this approach.</w:t>
+      </w:r>
+    </w:p>
+    <w:p>
+      <w:pPr>
+        <w:pStyle w:val="Header"/>
+        <w:spacing w:line="276" w:lineRule="auto"/>
+        <w:jc w:val="both"/>
+        <w:rPr>
+          <w:rFonts w:eastAsiaTheme="minorEastAsia"/>
+          <w:lang w:val="en-US"/>
         </w:rPr>
       </w:pPr>
     </w:p>
     <w:p>
       <w:pPr>
         <w:pStyle w:val="Header"/>
+        <w:spacing w:line="276" w:lineRule="auto"/>
         <w:jc w:val="both"/>
         <w:rPr>
           <w:rFonts w:eastAsiaTheme="minorEastAsia"/>
+          <w:b/>
+          <w:bCs/>
+          <w:i/>
+          <w:iCs/>
+          <w:lang w:val="en-US"/>
+        </w:rPr>
+      </w:pPr>
+      <w:r>
+        <w:rPr>
+          <w:rFonts w:eastAsiaTheme="minorEastAsia"/>
+          <w:b/>
+          <w:bCs/>
+          <w:i/>
+          <w:iCs/>
+          <w:lang w:val="en-US"/>
+        </w:rPr>
+        <w:t>5. NOTE ON REPRODUCIBILITY</w:t>
+      </w:r>
+    </w:p>
+    <w:p>
+      <w:pPr>
+        <w:pStyle w:val="Header"/>
+        <w:spacing w:line="276" w:lineRule="auto"/>
+        <w:jc w:val="both"/>
+        <w:rPr>
+          <w:rFonts w:eastAsiaTheme="minorEastAsia"/>
+          <w:lang w:val="en-US"/>
+        </w:rPr>
+      </w:pPr>
+      <w:r>
+        <w:rPr>
+          <w:rFonts w:eastAsiaTheme="minorEastAsia"/>
+          <w:lang w:val="en-US"/>
+        </w:rPr>
+        <w:t xml:space="preserve">All the relevant code and data used in this report may be found in the </w:t>
+      </w:r>
+      <w:proofErr w:type="spellStart"/>
+      <w:r>
+        <w:rPr>
+          <w:rFonts w:eastAsiaTheme="minorEastAsia"/>
+          <w:lang w:val="en-US"/>
+        </w:rPr>
+        <w:t>Github</w:t>
+      </w:r>
+      <w:proofErr w:type="spellEnd"/>
+      <w:r>
+        <w:rPr>
+          <w:rFonts w:eastAsiaTheme="minorEastAsia"/>
+          <w:lang w:val="en-US"/>
+        </w:rPr>
+        <w:t xml:space="preserve"> repository: </w:t>
+      </w:r>
+      <w:r>
+        <w:rPr>
+          <w:rFonts w:eastAsiaTheme="minorEastAsia"/>
+          <w:lang w:val="en-US"/>
+        </w:rPr>
+        <w:t>https://github.com/soumikp/bios815</w:t>
+      </w:r>
+    </w:p>
+    <w:p>
+      <w:pPr>
+        <w:pStyle w:val="Header"/>
+        <w:spacing w:line="276" w:lineRule="auto"/>
+        <w:jc w:val="both"/>
+        <w:rPr>
+          <w:rFonts w:eastAsiaTheme="minorEastAsia"/>
+          <w:lang w:val="en-US"/>
         </w:rPr>
       </w:pPr>
     </w:p>
     <w:p>
       <w:pPr>
         <w:pStyle w:val="Header"/>
+        <w:spacing w:line="276" w:lineRule="auto"/>
         <w:jc w:val="both"/>
         <w:rPr>
           <w:rFonts w:eastAsiaTheme="minorEastAsia"/>
+          <w:lang w:val="en-US"/>
         </w:rPr>
       </w:pPr>
     </w:p>
     <w:p>
       <w:pPr>
         <w:pStyle w:val="Header"/>
+        <w:spacing w:line="276" w:lineRule="auto"/>
         <w:jc w:val="both"/>
         <w:rPr>
           <w:rFonts w:eastAsiaTheme="minorEastAsia"/>
+          <w:lang w:val="en-US"/>
         </w:rPr>
       </w:pPr>
     </w:p>
     <w:p>
       <w:pPr>
         <w:pStyle w:val="Header"/>
+        <w:spacing w:line="276" w:lineRule="auto"/>
+        <w:jc w:val="both"/>
+        <w:rPr>
+          <w:rFonts w:eastAsiaTheme="minorEastAsia"/>
+          <w:b/>
+          <w:bCs/>
+          <w:lang w:val="en-US"/>
+        </w:rPr>
+      </w:pPr>
+      <w:r>
+        <w:rPr>
+          <w:rFonts w:eastAsiaTheme="minorEastAsia"/>
+          <w:b/>
+          <w:bCs/>
+          <w:lang w:val="en-US"/>
+        </w:rPr>
+        <w:lastRenderedPageBreak/>
+        <w:t>REFERENCES</w:t>
+      </w:r>
+    </w:p>
+    <w:p>
+      <w:pPr>
+        <w:pStyle w:val="Header"/>
+        <w:spacing w:line="276" w:lineRule="auto"/>
+        <w:jc w:val="both"/>
+        <w:rPr>
+          <w:rFonts w:eastAsiaTheme="minorEastAsia"/>
+          <w:lang w:val="en-US"/>
+        </w:rPr>
+      </w:pPr>
+    </w:p>
+    <w:p>
+      <w:pPr>
+        <w:pStyle w:val="Bibliography"/>
+        <w:spacing w:line="276" w:lineRule="auto"/>
+        <w:rPr>
+          <w:rFonts w:ascii="Calibri" w:cs="Calibri"/>
+        </w:rPr>
+      </w:pPr>
+      <w:r>
+        <w:rPr>
+          <w:rFonts w:eastAsiaTheme="minorEastAsia"/>
+        </w:rPr>
+        <w:t xml:space="preserve"> </w:t>
+      </w:r>
+      <w:r>
+        <w:rPr>
+          <w:rFonts w:eastAsiaTheme="minorEastAsia"/>
+        </w:rPr>
+        <w:fldChar w:fldCharType="begin"/>
+      </w:r>
+      <w:r>
+        <w:rPr>
+          <w:rFonts w:eastAsiaTheme="minorEastAsia"/>
+        </w:rPr>
+        <w:instrText xml:space="preserve"> ADDIN ZOTERO_BIBL {"uncited":[],"omitted":[],"custom":[]} CSL_BIBLIOGRAPHY </w:instrText>
+      </w:r>
+      <w:r>
+        <w:rPr>
+          <w:rFonts w:eastAsiaTheme="minorEastAsia"/>
+        </w:rPr>
+        <w:fldChar w:fldCharType="separate"/>
+      </w:r>
+      <w:r>
+        <w:rPr>
+          <w:rFonts w:ascii="Calibri" w:cs="Calibri"/>
+        </w:rPr>
+        <w:t xml:space="preserve">Baron, R. M., &amp; Kenny, D. A. (1986). The moderator–mediator variable distinction in social psychological research: Conceptual, strategic, and statistical considerations. </w:t>
+      </w:r>
+      <w:r>
+        <w:rPr>
+          <w:rFonts w:ascii="Calibri" w:cs="Calibri"/>
+          <w:i/>
+          <w:iCs/>
+        </w:rPr>
+        <w:t>Journal of Personality and Social Psychology</w:t>
+      </w:r>
+      <w:r>
+        <w:rPr>
+          <w:rFonts w:ascii="Calibri" w:cs="Calibri"/>
+        </w:rPr>
+        <w:t xml:space="preserve">, </w:t>
+      </w:r>
+      <w:r>
+        <w:rPr>
+          <w:rFonts w:ascii="Calibri" w:cs="Calibri"/>
+          <w:i/>
+          <w:iCs/>
+        </w:rPr>
+        <w:t>51</w:t>
+      </w:r>
+      <w:r>
+        <w:rPr>
+          <w:rFonts w:ascii="Calibri" w:cs="Calibri"/>
+        </w:rPr>
+        <w:t>(6), 1173–1182. https://doi.org/10.1037/0022-3514.51.6.1173</w:t>
+      </w:r>
+    </w:p>
+    <w:p>
+      <w:pPr>
+        <w:pStyle w:val="Bibliography"/>
+        <w:spacing w:line="276" w:lineRule="auto"/>
+        <w:rPr>
+          <w:rFonts w:ascii="Calibri" w:cs="Calibri"/>
+        </w:rPr>
+      </w:pPr>
+      <w:r>
+        <w:rPr>
+          <w:rFonts w:ascii="Calibri" w:cs="Calibri"/>
+        </w:rPr>
+        <w:t xml:space="preserve">Chen, J., </w:t>
+      </w:r>
+      <w:proofErr w:type="spellStart"/>
+      <w:r>
+        <w:rPr>
+          <w:rFonts w:ascii="Calibri" w:cs="Calibri"/>
+        </w:rPr>
+        <w:t>Bittinger</w:t>
+      </w:r>
+      <w:proofErr w:type="spellEnd"/>
+      <w:r>
+        <w:rPr>
+          <w:rFonts w:ascii="Calibri" w:cs="Calibri"/>
+        </w:rPr>
+        <w:t xml:space="preserve">, K., </w:t>
+      </w:r>
+      <w:proofErr w:type="spellStart"/>
+      <w:r>
+        <w:rPr>
+          <w:rFonts w:ascii="Calibri" w:cs="Calibri"/>
+        </w:rPr>
+        <w:t>Charlson</w:t>
+      </w:r>
+      <w:proofErr w:type="spellEnd"/>
+      <w:r>
+        <w:rPr>
+          <w:rFonts w:ascii="Calibri" w:cs="Calibri"/>
+        </w:rPr>
+        <w:t xml:space="preserve">, E. S., Hoffmann, C., Lewis, J., Wu, G. D., </w:t>
+      </w:r>
+      <w:proofErr w:type="spellStart"/>
+      <w:r>
+        <w:rPr>
+          <w:rFonts w:ascii="Calibri" w:cs="Calibri"/>
+        </w:rPr>
+        <w:t>Collman</w:t>
+      </w:r>
+      <w:proofErr w:type="spellEnd"/>
+      <w:r>
+        <w:rPr>
+          <w:rFonts w:ascii="Calibri" w:cs="Calibri"/>
+        </w:rPr>
+        <w:t xml:space="preserve">, R. G., Bushman, F. D., &amp; Li, H. (2012). Associating microbiome composition with environmental covariates using generalized </w:t>
+      </w:r>
+      <w:proofErr w:type="spellStart"/>
+      <w:r>
+        <w:rPr>
+          <w:rFonts w:ascii="Calibri" w:cs="Calibri"/>
+        </w:rPr>
+        <w:t>UniFrac</w:t>
+      </w:r>
+      <w:proofErr w:type="spellEnd"/>
+      <w:r>
+        <w:rPr>
+          <w:rFonts w:ascii="Calibri" w:cs="Calibri"/>
+        </w:rPr>
+        <w:t xml:space="preserve"> distances. </w:t>
+      </w:r>
+      <w:r>
+        <w:rPr>
+          <w:rFonts w:ascii="Calibri" w:cs="Calibri"/>
+          <w:i/>
+          <w:iCs/>
+        </w:rPr>
+        <w:t>Bioinformatics</w:t>
+      </w:r>
+      <w:r>
+        <w:rPr>
+          <w:rFonts w:ascii="Calibri" w:cs="Calibri"/>
+        </w:rPr>
+        <w:t xml:space="preserve">, </w:t>
+      </w:r>
+      <w:r>
+        <w:rPr>
+          <w:rFonts w:ascii="Calibri" w:cs="Calibri"/>
+          <w:i/>
+          <w:iCs/>
+        </w:rPr>
+        <w:t>28</w:t>
+      </w:r>
+      <w:r>
+        <w:rPr>
+          <w:rFonts w:ascii="Calibri" w:cs="Calibri"/>
+        </w:rPr>
+        <w:t>(16), 2106–2113. https://doi.org/10.1093/bioinformatics/bts342</w:t>
+      </w:r>
+    </w:p>
+    <w:p>
+      <w:pPr>
+        <w:pStyle w:val="Bibliography"/>
+        <w:spacing w:line="276" w:lineRule="auto"/>
+        <w:rPr>
+          <w:rFonts w:ascii="Calibri" w:cs="Calibri"/>
+        </w:rPr>
+      </w:pPr>
+      <w:r>
+        <w:rPr>
+          <w:rFonts w:ascii="Calibri" w:cs="Calibri"/>
+        </w:rPr>
+        <w:t xml:space="preserve">Faith, J. J., </w:t>
+      </w:r>
+      <w:proofErr w:type="spellStart"/>
+      <w:r>
+        <w:rPr>
+          <w:rFonts w:ascii="Calibri" w:cs="Calibri"/>
+        </w:rPr>
+        <w:t>Guruge</w:t>
+      </w:r>
+      <w:proofErr w:type="spellEnd"/>
+      <w:r>
+        <w:rPr>
+          <w:rFonts w:ascii="Calibri" w:cs="Calibri"/>
+        </w:rPr>
+        <w:t xml:space="preserve">, J. L., Charbonneau, M., Subramanian, S., </w:t>
+      </w:r>
+      <w:proofErr w:type="spellStart"/>
+      <w:r>
+        <w:rPr>
+          <w:rFonts w:ascii="Calibri" w:cs="Calibri"/>
+        </w:rPr>
+        <w:t>Seedorf</w:t>
+      </w:r>
+      <w:proofErr w:type="spellEnd"/>
+      <w:r>
+        <w:rPr>
+          <w:rFonts w:ascii="Calibri" w:cs="Calibri"/>
+        </w:rPr>
+        <w:t xml:space="preserve">, H., Goodman, A. L., Clemente, J. C., Knight, R., Heath, A. C., Leibel, R. L., Rosenbaum, M., &amp; Gordon, J. I. (2013). The Long-Term Stability of the Human Gut Microbiota. </w:t>
+      </w:r>
+      <w:r>
+        <w:rPr>
+          <w:rFonts w:ascii="Calibri" w:cs="Calibri"/>
+          <w:i/>
+          <w:iCs/>
+        </w:rPr>
+        <w:t>Science</w:t>
+      </w:r>
+      <w:r>
+        <w:rPr>
+          <w:rFonts w:ascii="Calibri" w:cs="Calibri"/>
+        </w:rPr>
+        <w:t xml:space="preserve">, </w:t>
+      </w:r>
+      <w:r>
+        <w:rPr>
+          <w:rFonts w:ascii="Calibri" w:cs="Calibri"/>
+          <w:i/>
+          <w:iCs/>
+        </w:rPr>
+        <w:t>341</w:t>
+      </w:r>
+      <w:r>
+        <w:rPr>
+          <w:rFonts w:ascii="Calibri" w:cs="Calibri"/>
+        </w:rPr>
+        <w:t>(6141), 1237439. https://doi.org/10.1126/science.1237439</w:t>
+      </w:r>
+    </w:p>
+    <w:p>
+      <w:pPr>
+        <w:pStyle w:val="Bibliography"/>
+        <w:spacing w:line="276" w:lineRule="auto"/>
+        <w:rPr>
+          <w:rFonts w:ascii="Calibri" w:cs="Calibri"/>
+        </w:rPr>
+      </w:pPr>
+      <w:r>
+        <w:rPr>
+          <w:rFonts w:ascii="Calibri" w:cs="Calibri"/>
+        </w:rPr>
+        <w:t xml:space="preserve">Grice, E. A., Kong, H. H., </w:t>
+      </w:r>
+      <w:proofErr w:type="spellStart"/>
+      <w:r>
+        <w:rPr>
+          <w:rFonts w:ascii="Calibri" w:cs="Calibri"/>
+        </w:rPr>
+        <w:t>Conlan</w:t>
+      </w:r>
+      <w:proofErr w:type="spellEnd"/>
+      <w:r>
+        <w:rPr>
+          <w:rFonts w:ascii="Calibri" w:cs="Calibri"/>
+        </w:rPr>
+        <w:t xml:space="preserve">, S., Deming, C. B., Davis, J., Young, A. C., NISC Comparative Sequencing Program, Bouffard, G. G., </w:t>
+      </w:r>
+      <w:proofErr w:type="spellStart"/>
+      <w:r>
+        <w:rPr>
+          <w:rFonts w:ascii="Calibri" w:cs="Calibri"/>
+        </w:rPr>
+        <w:t>Blakesley</w:t>
+      </w:r>
+      <w:proofErr w:type="spellEnd"/>
+      <w:r>
+        <w:rPr>
+          <w:rFonts w:ascii="Calibri" w:cs="Calibri"/>
+        </w:rPr>
+        <w:t xml:space="preserve">, R. W., Murray, P. R., Green, E. D., Turner, M. L., &amp; Segre, J. A. (2009). Topographical and Temporal Diversity of the Human Skin Microbiome. </w:t>
+      </w:r>
+      <w:r>
+        <w:rPr>
+          <w:rFonts w:ascii="Calibri" w:cs="Calibri"/>
+          <w:i/>
+          <w:iCs/>
+        </w:rPr>
+        <w:t>Science</w:t>
+      </w:r>
+      <w:r>
+        <w:rPr>
+          <w:rFonts w:ascii="Calibri" w:cs="Calibri"/>
+        </w:rPr>
+        <w:t xml:space="preserve">, </w:t>
+      </w:r>
+      <w:r>
+        <w:rPr>
+          <w:rFonts w:ascii="Calibri" w:cs="Calibri"/>
+          <w:i/>
+          <w:iCs/>
+        </w:rPr>
+        <w:t>324</w:t>
+      </w:r>
+      <w:r>
+        <w:rPr>
+          <w:rFonts w:ascii="Calibri" w:cs="Calibri"/>
+        </w:rPr>
+        <w:t>(5931), 1190–1192. https://doi.org/10.1126/science.1171700</w:t>
+      </w:r>
+    </w:p>
+    <w:p>
+      <w:pPr>
+        <w:pStyle w:val="Bibliography"/>
+        <w:spacing w:line="276" w:lineRule="auto"/>
+        <w:rPr>
+          <w:rFonts w:ascii="Calibri" w:cs="Calibri"/>
+        </w:rPr>
+      </w:pPr>
+      <w:r>
+        <w:rPr>
+          <w:rFonts w:ascii="Calibri" w:cs="Calibri"/>
+        </w:rPr>
+        <w:t xml:space="preserve">Jolliffe, I. T., &amp; </w:t>
+      </w:r>
+      <w:proofErr w:type="spellStart"/>
+      <w:r>
+        <w:rPr>
+          <w:rFonts w:ascii="Calibri" w:cs="Calibri"/>
+        </w:rPr>
+        <w:t>Cadima</w:t>
+      </w:r>
+      <w:proofErr w:type="spellEnd"/>
+      <w:r>
+        <w:rPr>
+          <w:rFonts w:ascii="Calibri" w:cs="Calibri"/>
+        </w:rPr>
+        <w:t xml:space="preserve">, J. (2016). Principal component analysis: A review and recent developments. </w:t>
+      </w:r>
+      <w:r>
+        <w:rPr>
+          <w:rFonts w:ascii="Calibri" w:cs="Calibri"/>
+          <w:i/>
+          <w:iCs/>
+        </w:rPr>
+        <w:t>Philosophical Transactions of the Royal Society A: Mathematical, Physical and Engineering Sciences</w:t>
+      </w:r>
+      <w:r>
+        <w:rPr>
+          <w:rFonts w:ascii="Calibri" w:cs="Calibri"/>
+        </w:rPr>
+        <w:t xml:space="preserve">, </w:t>
+      </w:r>
+      <w:r>
+        <w:rPr>
+          <w:rFonts w:ascii="Calibri" w:cs="Calibri"/>
+          <w:i/>
+          <w:iCs/>
+        </w:rPr>
+        <w:t>374</w:t>
+      </w:r>
+      <w:r>
+        <w:rPr>
+          <w:rFonts w:ascii="Calibri" w:cs="Calibri"/>
+        </w:rPr>
+        <w:t>(2065), 20150202. https://doi.org/10.1098/rsta.2015.0202</w:t>
+      </w:r>
+    </w:p>
+    <w:p>
+      <w:pPr>
+        <w:pStyle w:val="Bibliography"/>
+        <w:spacing w:line="276" w:lineRule="auto"/>
+        <w:rPr>
+          <w:rFonts w:ascii="Calibri" w:cs="Calibri"/>
+        </w:rPr>
+      </w:pPr>
+      <w:proofErr w:type="spellStart"/>
+      <w:r>
+        <w:rPr>
+          <w:rFonts w:ascii="Calibri" w:cs="Calibri"/>
+        </w:rPr>
+        <w:t>Lozupone</w:t>
+      </w:r>
+      <w:proofErr w:type="spellEnd"/>
+      <w:r>
+        <w:rPr>
+          <w:rFonts w:ascii="Calibri" w:cs="Calibri"/>
+        </w:rPr>
+        <w:t xml:space="preserve">, C. A., Stombaugh, J. I., Gordon, J. I., Jansson, J. K., &amp; Knight, R. (2012). Diversity, </w:t>
+      </w:r>
+      <w:proofErr w:type="gramStart"/>
+      <w:r>
+        <w:rPr>
+          <w:rFonts w:ascii="Calibri" w:cs="Calibri"/>
+        </w:rPr>
+        <w:t>stability</w:t>
+      </w:r>
+      <w:proofErr w:type="gramEnd"/>
+      <w:r>
+        <w:rPr>
+          <w:rFonts w:ascii="Calibri" w:cs="Calibri"/>
+        </w:rPr>
+        <w:t xml:space="preserve"> and resilience of the human gut microbiota. </w:t>
+      </w:r>
+      <w:r>
+        <w:rPr>
+          <w:rFonts w:ascii="Calibri" w:cs="Calibri"/>
+          <w:i/>
+          <w:iCs/>
+        </w:rPr>
+        <w:t>Nature</w:t>
+      </w:r>
+      <w:r>
+        <w:rPr>
+          <w:rFonts w:ascii="Calibri" w:cs="Calibri"/>
+        </w:rPr>
+        <w:t xml:space="preserve">, </w:t>
+      </w:r>
+      <w:r>
+        <w:rPr>
+          <w:rFonts w:ascii="Calibri" w:cs="Calibri"/>
+          <w:i/>
+          <w:iCs/>
+        </w:rPr>
+        <w:t>489</w:t>
+      </w:r>
+      <w:r>
+        <w:rPr>
+          <w:rFonts w:ascii="Calibri" w:cs="Calibri"/>
+        </w:rPr>
+        <w:t>(7415), 220–230. https://doi.org/10.1038/nature11550</w:t>
+      </w:r>
+    </w:p>
+    <w:p>
+      <w:pPr>
+        <w:pStyle w:val="Bibliography"/>
+        <w:spacing w:line="276" w:lineRule="auto"/>
+        <w:rPr>
+          <w:rFonts w:ascii="Calibri" w:cs="Calibri"/>
+        </w:rPr>
+      </w:pPr>
+      <w:proofErr w:type="spellStart"/>
+      <w:r>
+        <w:rPr>
+          <w:rFonts w:ascii="Calibri" w:cs="Calibri"/>
+        </w:rPr>
+        <w:t>MetaHIT</w:t>
+      </w:r>
+      <w:proofErr w:type="spellEnd"/>
+      <w:r>
+        <w:rPr>
+          <w:rFonts w:ascii="Calibri" w:cs="Calibri"/>
+        </w:rPr>
+        <w:t xml:space="preserve"> Consortium (additional members), Arumugam, M., </w:t>
+      </w:r>
+      <w:proofErr w:type="spellStart"/>
+      <w:r>
+        <w:rPr>
+          <w:rFonts w:ascii="Calibri" w:cs="Calibri"/>
+        </w:rPr>
+        <w:t>Raes</w:t>
+      </w:r>
+      <w:proofErr w:type="spellEnd"/>
+      <w:r>
+        <w:rPr>
+          <w:rFonts w:ascii="Calibri" w:cs="Calibri"/>
+        </w:rPr>
+        <w:t xml:space="preserve">, J., Pelletier, E., Le </w:t>
+      </w:r>
+      <w:proofErr w:type="spellStart"/>
+      <w:r>
+        <w:rPr>
+          <w:rFonts w:ascii="Calibri" w:cs="Calibri"/>
+        </w:rPr>
+        <w:t>Paslier</w:t>
+      </w:r>
+      <w:proofErr w:type="spellEnd"/>
+      <w:r>
+        <w:rPr>
+          <w:rFonts w:ascii="Calibri" w:cs="Calibri"/>
+        </w:rPr>
+        <w:t xml:space="preserve">, D., Yamada, T., Mende, D. R., Fernandes, G. R., Tap, J., </w:t>
+      </w:r>
+      <w:proofErr w:type="spellStart"/>
+      <w:r>
+        <w:rPr>
+          <w:rFonts w:ascii="Calibri" w:cs="Calibri"/>
+        </w:rPr>
+        <w:t>Bruls</w:t>
+      </w:r>
+      <w:proofErr w:type="spellEnd"/>
+      <w:r>
+        <w:rPr>
+          <w:rFonts w:ascii="Calibri" w:cs="Calibri"/>
+        </w:rPr>
+        <w:t xml:space="preserve">, T., </w:t>
+      </w:r>
+      <w:proofErr w:type="spellStart"/>
+      <w:r>
+        <w:rPr>
+          <w:rFonts w:ascii="Calibri" w:cs="Calibri"/>
+        </w:rPr>
+        <w:t>Batto</w:t>
+      </w:r>
+      <w:proofErr w:type="spellEnd"/>
+      <w:r>
+        <w:rPr>
+          <w:rFonts w:ascii="Calibri" w:cs="Calibri"/>
+        </w:rPr>
+        <w:t xml:space="preserve">, J.-M., </w:t>
+      </w:r>
+      <w:proofErr w:type="spellStart"/>
+      <w:r>
+        <w:rPr>
+          <w:rFonts w:ascii="Calibri" w:cs="Calibri"/>
+        </w:rPr>
+        <w:t>Bertalan</w:t>
+      </w:r>
+      <w:proofErr w:type="spellEnd"/>
+      <w:r>
+        <w:rPr>
+          <w:rFonts w:ascii="Calibri" w:cs="Calibri"/>
+        </w:rPr>
+        <w:t xml:space="preserve">, M., </w:t>
+      </w:r>
+      <w:proofErr w:type="spellStart"/>
+      <w:r>
+        <w:rPr>
+          <w:rFonts w:ascii="Calibri" w:cs="Calibri"/>
+        </w:rPr>
+        <w:t>Borruel</w:t>
+      </w:r>
+      <w:proofErr w:type="spellEnd"/>
+      <w:r>
+        <w:rPr>
+          <w:rFonts w:ascii="Calibri" w:cs="Calibri"/>
+        </w:rPr>
+        <w:t xml:space="preserve">, N., </w:t>
+      </w:r>
+      <w:proofErr w:type="spellStart"/>
+      <w:r>
+        <w:rPr>
+          <w:rFonts w:ascii="Calibri" w:cs="Calibri"/>
+        </w:rPr>
+        <w:t>Casellas</w:t>
+      </w:r>
+      <w:proofErr w:type="spellEnd"/>
+      <w:r>
+        <w:rPr>
+          <w:rFonts w:ascii="Calibri" w:cs="Calibri"/>
+        </w:rPr>
+        <w:t xml:space="preserve">, F., Fernandez, L., Gautier, L., Hansen, T., Hattori, M., Hayashi, T., … Bork, P. (2011). Enterotypes of the human gut microbiome. </w:t>
+      </w:r>
+      <w:r>
+        <w:rPr>
+          <w:rFonts w:ascii="Calibri" w:cs="Calibri"/>
+          <w:i/>
+          <w:iCs/>
+        </w:rPr>
+        <w:t>Nature</w:t>
+      </w:r>
+      <w:r>
+        <w:rPr>
+          <w:rFonts w:ascii="Calibri" w:cs="Calibri"/>
+        </w:rPr>
+        <w:t xml:space="preserve">, </w:t>
+      </w:r>
+      <w:r>
+        <w:rPr>
+          <w:rFonts w:ascii="Calibri" w:cs="Calibri"/>
+          <w:i/>
+          <w:iCs/>
+        </w:rPr>
+        <w:t>473</w:t>
+      </w:r>
+      <w:r>
+        <w:rPr>
+          <w:rFonts w:ascii="Calibri" w:cs="Calibri"/>
+        </w:rPr>
+        <w:t>(7346), 174–180. https://doi.org/10.1038/nature09944</w:t>
+      </w:r>
+    </w:p>
+    <w:p>
+      <w:pPr>
+        <w:pStyle w:val="Bibliography"/>
+        <w:spacing w:line="276" w:lineRule="auto"/>
+        <w:rPr>
+          <w:rFonts w:ascii="Calibri" w:cs="Calibri"/>
+        </w:rPr>
+      </w:pPr>
+      <w:r>
+        <w:rPr>
+          <w:rFonts w:ascii="Calibri" w:cs="Calibri"/>
+        </w:rPr>
+        <w:t xml:space="preserve">Tang, Z.-Z., Chen, G., &amp; </w:t>
+      </w:r>
+      <w:proofErr w:type="spellStart"/>
+      <w:r>
+        <w:rPr>
+          <w:rFonts w:ascii="Calibri" w:cs="Calibri"/>
+        </w:rPr>
+        <w:t>Alekseyenko</w:t>
+      </w:r>
+      <w:proofErr w:type="spellEnd"/>
+      <w:r>
+        <w:rPr>
+          <w:rFonts w:ascii="Calibri" w:cs="Calibri"/>
+        </w:rPr>
+        <w:t xml:space="preserve">, A. V. (2016). PERMANOVA-S: Association test for microbial community composition that accommodates confounders and multiple distances. </w:t>
+      </w:r>
+      <w:r>
+        <w:rPr>
+          <w:rFonts w:ascii="Calibri" w:cs="Calibri"/>
+          <w:i/>
+          <w:iCs/>
+        </w:rPr>
+        <w:t>Bioinformatics</w:t>
+      </w:r>
+      <w:r>
+        <w:rPr>
+          <w:rFonts w:ascii="Calibri" w:cs="Calibri"/>
+        </w:rPr>
+        <w:t xml:space="preserve">, </w:t>
+      </w:r>
+      <w:r>
+        <w:rPr>
+          <w:rFonts w:ascii="Calibri" w:cs="Calibri"/>
+          <w:i/>
+          <w:iCs/>
+        </w:rPr>
+        <w:t>32</w:t>
+      </w:r>
+      <w:r>
+        <w:rPr>
+          <w:rFonts w:ascii="Calibri" w:cs="Calibri"/>
+        </w:rPr>
+        <w:t>(17), 2618–2625. https://doi.org/10.1093/bioinformatics/btw311</w:t>
+      </w:r>
+    </w:p>
+    <w:p>
+      <w:pPr>
+        <w:pStyle w:val="Bibliography"/>
+        <w:spacing w:line="276" w:lineRule="auto"/>
+        <w:rPr>
+          <w:rFonts w:ascii="Calibri" w:cs="Calibri"/>
+        </w:rPr>
+      </w:pPr>
+      <w:r>
+        <w:rPr>
+          <w:rFonts w:ascii="Calibri" w:cs="Calibri"/>
+        </w:rPr>
+        <w:t xml:space="preserve">Wu, G. D., Chen, J., Hoffmann, C., </w:t>
+      </w:r>
+      <w:proofErr w:type="spellStart"/>
+      <w:r>
+        <w:rPr>
+          <w:rFonts w:ascii="Calibri" w:cs="Calibri"/>
+        </w:rPr>
+        <w:t>Bittinger</w:t>
+      </w:r>
+      <w:proofErr w:type="spellEnd"/>
+      <w:r>
+        <w:rPr>
+          <w:rFonts w:ascii="Calibri" w:cs="Calibri"/>
+        </w:rPr>
+        <w:t xml:space="preserve">, K., Chen, Y.-Y., </w:t>
+      </w:r>
+      <w:proofErr w:type="spellStart"/>
+      <w:r>
+        <w:rPr>
+          <w:rFonts w:ascii="Calibri" w:cs="Calibri"/>
+        </w:rPr>
+        <w:t>Keilbaugh</w:t>
+      </w:r>
+      <w:proofErr w:type="spellEnd"/>
+      <w:r>
+        <w:rPr>
+          <w:rFonts w:ascii="Calibri" w:cs="Calibri"/>
+        </w:rPr>
+        <w:t xml:space="preserve">, S. A., </w:t>
+      </w:r>
+      <w:proofErr w:type="spellStart"/>
+      <w:r>
+        <w:rPr>
+          <w:rFonts w:ascii="Calibri" w:cs="Calibri"/>
+        </w:rPr>
+        <w:t>Bewtra</w:t>
+      </w:r>
+      <w:proofErr w:type="spellEnd"/>
+      <w:r>
+        <w:rPr>
+          <w:rFonts w:ascii="Calibri" w:cs="Calibri"/>
+        </w:rPr>
+        <w:t xml:space="preserve">, M., Knights, D., Walters, W. A., Knight, R., Sinha, R., Gilroy, E., Gupta, K., </w:t>
+      </w:r>
+      <w:proofErr w:type="spellStart"/>
+      <w:r>
+        <w:rPr>
+          <w:rFonts w:ascii="Calibri" w:cs="Calibri"/>
+        </w:rPr>
+        <w:t>Baldassano</w:t>
+      </w:r>
+      <w:proofErr w:type="spellEnd"/>
+      <w:r>
+        <w:rPr>
+          <w:rFonts w:ascii="Calibri" w:cs="Calibri"/>
+        </w:rPr>
+        <w:t xml:space="preserve">, R., </w:t>
+      </w:r>
+      <w:proofErr w:type="spellStart"/>
+      <w:r>
+        <w:rPr>
+          <w:rFonts w:ascii="Calibri" w:cs="Calibri"/>
+        </w:rPr>
+        <w:t>Nessel</w:t>
+      </w:r>
+      <w:proofErr w:type="spellEnd"/>
+      <w:r>
+        <w:rPr>
+          <w:rFonts w:ascii="Calibri" w:cs="Calibri"/>
+        </w:rPr>
+        <w:t xml:space="preserve">, L., Li, H., Bushman, F. D., &amp; Lewis, J. D. (2011). Linking long-term dietary patterns with gut </w:t>
+      </w:r>
+      <w:r>
+        <w:rPr>
+          <w:rFonts w:ascii="Calibri" w:cs="Calibri"/>
+        </w:rPr>
+        <w:lastRenderedPageBreak/>
+        <w:t xml:space="preserve">microbial enterotypes. </w:t>
+      </w:r>
+      <w:r>
+        <w:rPr>
+          <w:rFonts w:ascii="Calibri" w:cs="Calibri"/>
+          <w:i/>
+          <w:iCs/>
+        </w:rPr>
+        <w:t>Science (New York, N.Y.)</w:t>
+      </w:r>
+      <w:r>
+        <w:rPr>
+          <w:rFonts w:ascii="Calibri" w:cs="Calibri"/>
+        </w:rPr>
+        <w:t xml:space="preserve">, </w:t>
+      </w:r>
+      <w:r>
+        <w:rPr>
+          <w:rFonts w:ascii="Calibri" w:cs="Calibri"/>
+          <w:i/>
+          <w:iCs/>
+        </w:rPr>
+        <w:t>334</w:t>
+      </w:r>
+      <w:r>
+        <w:rPr>
+          <w:rFonts w:ascii="Calibri" w:cs="Calibri"/>
+        </w:rPr>
+        <w:t>(6052), 105–108. https://doi.org/10.1126/science.1208344</w:t>
+      </w:r>
+    </w:p>
+    <w:p>
+      <w:pPr>
+        <w:pStyle w:val="Bibliography"/>
+        <w:spacing w:line="276" w:lineRule="auto"/>
+        <w:rPr>
+          <w:rFonts w:ascii="Calibri" w:cs="Calibri"/>
+        </w:rPr>
+      </w:pPr>
+      <w:r>
+        <w:rPr>
+          <w:rFonts w:ascii="Calibri" w:cs="Calibri"/>
+        </w:rPr>
+        <w:t xml:space="preserve">Zhang, J., Wei, Z., &amp; Chen, J. (2018). A distance-based approach for testing the mediation effect of the human microbiome. </w:t>
+      </w:r>
+      <w:r>
+        <w:rPr>
+          <w:rFonts w:ascii="Calibri" w:cs="Calibri"/>
+          <w:i/>
+          <w:iCs/>
+        </w:rPr>
+        <w:t>Bioinformatics</w:t>
+      </w:r>
+      <w:r>
+        <w:rPr>
+          <w:rFonts w:ascii="Calibri" w:cs="Calibri"/>
+        </w:rPr>
+        <w:t xml:space="preserve">, </w:t>
+      </w:r>
+      <w:r>
+        <w:rPr>
+          <w:rFonts w:ascii="Calibri" w:cs="Calibri"/>
+          <w:i/>
+          <w:iCs/>
+        </w:rPr>
+        <w:t>34</w:t>
+      </w:r>
+      <w:r>
+        <w:rPr>
+          <w:rFonts w:ascii="Calibri" w:cs="Calibri"/>
+        </w:rPr>
+        <w:t>(11), 1875–1883. https://doi.org/10.1093/bioinformatics/bty014</w:t>
+      </w:r>
+    </w:p>
+    <w:p>
+      <w:pPr>
+        <w:pStyle w:val="Bibliography"/>
+        <w:spacing w:line="276" w:lineRule="auto"/>
+        <w:rPr>
+          <w:rFonts w:ascii="Calibri" w:cs="Calibri"/>
+        </w:rPr>
+      </w:pPr>
+      <w:r>
+        <w:rPr>
+          <w:rFonts w:ascii="Calibri" w:cs="Calibri"/>
+        </w:rPr>
+        <w:t xml:space="preserve">Zhao, N., Chen, J., Carroll, I. M., </w:t>
+      </w:r>
+      <w:proofErr w:type="spellStart"/>
+      <w:r>
+        <w:rPr>
+          <w:rFonts w:ascii="Calibri" w:cs="Calibri"/>
+        </w:rPr>
+        <w:t>Ringel-Kulka</w:t>
+      </w:r>
+      <w:proofErr w:type="spellEnd"/>
+      <w:r>
+        <w:rPr>
+          <w:rFonts w:ascii="Calibri" w:cs="Calibri"/>
+        </w:rPr>
+        <w:t xml:space="preserve">, T., Epstein, M. P., Zhou, H., Zhou, J. J., </w:t>
+      </w:r>
+      <w:proofErr w:type="spellStart"/>
+      <w:r>
+        <w:rPr>
+          <w:rFonts w:ascii="Calibri" w:cs="Calibri"/>
+        </w:rPr>
+        <w:t>Ringel</w:t>
+      </w:r>
+      <w:proofErr w:type="spellEnd"/>
+      <w:r>
+        <w:rPr>
+          <w:rFonts w:ascii="Calibri" w:cs="Calibri"/>
+        </w:rPr>
+        <w:t xml:space="preserve">, Y., Li, H., &amp; Wu, M. C. (2015). Testing in Microbiome-Profiling Studies with </w:t>
+      </w:r>
+      <w:proofErr w:type="spellStart"/>
+      <w:r>
+        <w:rPr>
+          <w:rFonts w:ascii="Calibri" w:cs="Calibri"/>
+        </w:rPr>
+        <w:t>MiRKAT</w:t>
+      </w:r>
+      <w:proofErr w:type="spellEnd"/>
+      <w:r>
+        <w:rPr>
+          <w:rFonts w:ascii="Calibri" w:cs="Calibri"/>
+        </w:rPr>
+        <w:t xml:space="preserve">, the Microbiome Regression-Based Kernel Association Test. </w:t>
+      </w:r>
+      <w:r>
+        <w:rPr>
+          <w:rFonts w:ascii="Calibri" w:cs="Calibri"/>
+          <w:i/>
+          <w:iCs/>
+        </w:rPr>
+        <w:t>The American Journal of Human Genetics</w:t>
+      </w:r>
+      <w:r>
+        <w:rPr>
+          <w:rFonts w:ascii="Calibri" w:cs="Calibri"/>
+        </w:rPr>
+        <w:t xml:space="preserve">, </w:t>
+      </w:r>
+      <w:r>
+        <w:rPr>
+          <w:rFonts w:ascii="Calibri" w:cs="Calibri"/>
+          <w:i/>
+          <w:iCs/>
+        </w:rPr>
+        <w:t>96</w:t>
+      </w:r>
+      <w:r>
+        <w:rPr>
+          <w:rFonts w:ascii="Calibri" w:cs="Calibri"/>
+        </w:rPr>
+        <w:t>(5), 797–807. https://doi.org/10.1016/j.ajhg.2015.04.003</w:t>
+      </w:r>
+    </w:p>
+    <w:p>
+      <w:pPr>
+        <w:pStyle w:val="Bibliography"/>
+        <w:spacing w:line="276" w:lineRule="auto"/>
+        <w:rPr>
+          <w:rFonts w:eastAsiaTheme="minorEastAsia"/>
+        </w:rPr>
+      </w:pPr>
+      <w:r>
+        <w:rPr>
+          <w:rFonts w:eastAsiaTheme="minorEastAsia"/>
+        </w:rPr>
+        <w:fldChar w:fldCharType="end"/>
+      </w:r>
+    </w:p>
+    <w:p>
+      <w:pPr>
+        <w:pStyle w:val="Header"/>
+        <w:spacing w:line="276" w:lineRule="auto"/>
         <w:jc w:val="both"/>
         <w:rPr>
           <w:rFonts w:eastAsiaTheme="minorEastAsia"/>
@@ -5667,6 +8520,7 @@
     <w:p>
       <w:pPr>
         <w:pStyle w:val="Header"/>
+        <w:spacing w:line="276" w:lineRule="auto"/>
         <w:jc w:val="both"/>
         <w:rPr>
           <w:rFonts w:eastAsiaTheme="minorEastAsia"/>
@@ -5675,305 +8529,11 @@
     </w:p>
     <w:p>
       <w:pPr>
-        <w:pStyle w:val="Header"/>
-        <w:jc w:val="both"/>
-        <w:rPr>
-          <w:rFonts w:eastAsiaTheme="minorEastAsia"/>
-        </w:rPr>
+        <w:spacing w:line="276" w:lineRule="auto"/>
       </w:pPr>
     </w:p>
-    <w:p>
-      <w:pPr>
-        <w:pStyle w:val="Header"/>
-        <w:jc w:val="both"/>
-        <w:rPr>
-          <w:rFonts w:eastAsiaTheme="minorEastAsia"/>
-        </w:rPr>
-      </w:pPr>
-    </w:p>
-    <w:p>
-      <w:pPr>
-        <w:pStyle w:val="Header"/>
-        <w:jc w:val="both"/>
-        <w:rPr>
-          <w:rFonts w:eastAsiaTheme="minorEastAsia"/>
-        </w:rPr>
-      </w:pPr>
-    </w:p>
-    <w:p>
-      <w:pPr>
-        <w:pStyle w:val="Header"/>
-        <w:keepNext/>
-        <w:jc w:val="both"/>
-      </w:pPr>
-    </w:p>
-    <w:p>
-      <w:pPr>
-        <w:pStyle w:val="Header"/>
-        <w:jc w:val="both"/>
-        <w:rPr>
-          <w:rFonts w:eastAsiaTheme="minorEastAsia"/>
-        </w:rPr>
-      </w:pPr>
-    </w:p>
-    <w:p>
-      <w:pPr>
-        <w:pStyle w:val="Header"/>
-        <w:jc w:val="both"/>
-        <w:rPr>
-          <w:rFonts w:eastAsiaTheme="minorEastAsia"/>
-        </w:rPr>
-      </w:pPr>
-    </w:p>
-    <w:p>
-      <w:pPr>
-        <w:pStyle w:val="Header"/>
-        <w:jc w:val="both"/>
-        <w:rPr>
-          <w:rFonts w:eastAsiaTheme="minorEastAsia"/>
-        </w:rPr>
-      </w:pPr>
-      <w:r>
-        <w:rPr>
-          <w:rFonts w:eastAsiaTheme="minorEastAsia"/>
-        </w:rPr>
-        <w:t xml:space="preserve"> </w:t>
-      </w:r>
-    </w:p>
-    <w:p>
-      <w:pPr>
-        <w:pStyle w:val="Header"/>
-        <w:jc w:val="both"/>
-        <w:rPr>
-          <w:rFonts w:eastAsiaTheme="minorEastAsia"/>
-        </w:rPr>
-      </w:pPr>
-    </w:p>
-    <w:p>
-      <w:pPr>
-        <w:pStyle w:val="Header"/>
-        <w:jc w:val="both"/>
-        <w:rPr>
-          <w:rFonts w:eastAsiaTheme="minorEastAsia"/>
-        </w:rPr>
-      </w:pPr>
-    </w:p>
-    <w:p>
-      <w:pPr>
-        <w:pStyle w:val="Header"/>
-        <w:jc w:val="both"/>
-        <w:rPr>
-          <w:rFonts w:eastAsiaTheme="minorEastAsia"/>
-        </w:rPr>
-      </w:pPr>
-    </w:p>
-    <w:p>
-      <w:pPr>
-        <w:pStyle w:val="Header"/>
-        <w:jc w:val="both"/>
-        <w:rPr>
-          <w:rFonts w:eastAsiaTheme="minorEastAsia"/>
-        </w:rPr>
-      </w:pPr>
-    </w:p>
-    <w:p>
-      <w:pPr>
-        <w:pStyle w:val="Header"/>
-        <w:jc w:val="both"/>
-        <w:rPr>
-          <w:rFonts w:eastAsiaTheme="minorEastAsia"/>
-        </w:rPr>
-      </w:pPr>
-    </w:p>
-    <w:p>
-      <w:pPr>
-        <w:pStyle w:val="Header"/>
-        <w:jc w:val="both"/>
-        <w:rPr>
-          <w:rFonts w:eastAsiaTheme="minorEastAsia"/>
-        </w:rPr>
-      </w:pPr>
-    </w:p>
-    <w:p>
-      <w:pPr>
-        <w:pStyle w:val="Header"/>
-        <w:jc w:val="both"/>
-        <w:rPr>
-          <w:rFonts w:eastAsiaTheme="minorEastAsia"/>
-        </w:rPr>
-      </w:pPr>
-    </w:p>
-    <w:p>
-      <w:pPr>
-        <w:pStyle w:val="Header"/>
-        <w:jc w:val="both"/>
-        <w:rPr>
-          <w:rFonts w:eastAsiaTheme="minorEastAsia"/>
-        </w:rPr>
-      </w:pPr>
-    </w:p>
-    <w:p>
-      <w:pPr>
-        <w:pStyle w:val="Header"/>
-        <w:jc w:val="both"/>
-        <w:rPr>
-          <w:rFonts w:eastAsiaTheme="minorEastAsia"/>
-        </w:rPr>
-      </w:pPr>
-    </w:p>
-    <w:p>
-      <w:pPr>
-        <w:pStyle w:val="Header"/>
-        <w:jc w:val="both"/>
-        <w:rPr>
-          <w:rFonts w:eastAsiaTheme="minorEastAsia"/>
-        </w:rPr>
-      </w:pPr>
-      <w:r>
-        <w:rPr>
-          <w:rFonts w:eastAsiaTheme="minorEastAsia"/>
-        </w:rPr>
-        <w:t xml:space="preserve"> </w:t>
-      </w:r>
-    </w:p>
-    <w:p>
-      <w:pPr>
-        <w:pStyle w:val="Header"/>
-        <w:jc w:val="both"/>
-        <w:rPr>
-          <w:rFonts w:eastAsiaTheme="minorEastAsia"/>
-        </w:rPr>
-      </w:pPr>
-    </w:p>
-    <w:p>
-      <w:pPr>
-        <w:pStyle w:val="Header"/>
-        <w:jc w:val="both"/>
-        <w:rPr>
-          <w:rFonts w:eastAsiaTheme="minorEastAsia"/>
-        </w:rPr>
-      </w:pPr>
-    </w:p>
-    <w:p>
-      <w:pPr>
-        <w:pStyle w:val="Header"/>
-        <w:jc w:val="both"/>
-        <w:rPr>
-          <w:rFonts w:eastAsiaTheme="minorEastAsia"/>
-        </w:rPr>
-      </w:pPr>
-    </w:p>
-    <w:p>
-      <w:pPr>
-        <w:pStyle w:val="Header"/>
-        <w:jc w:val="both"/>
-        <w:rPr>
-          <w:rFonts w:eastAsiaTheme="minorEastAsia"/>
-        </w:rPr>
-      </w:pPr>
-    </w:p>
-    <w:p>
-      <w:pPr>
-        <w:pStyle w:val="Header"/>
-        <w:jc w:val="both"/>
-        <w:rPr>
-          <w:rFonts w:eastAsiaTheme="minorEastAsia"/>
-        </w:rPr>
-      </w:pPr>
-    </w:p>
-    <w:p>
-      <w:pPr>
-        <w:pStyle w:val="Header"/>
-        <w:jc w:val="both"/>
-        <w:rPr>
-          <w:rFonts w:eastAsiaTheme="minorEastAsia"/>
-        </w:rPr>
-      </w:pPr>
-    </w:p>
-    <w:p>
-      <w:pPr>
-        <w:pStyle w:val="Header"/>
-        <w:jc w:val="both"/>
-        <w:rPr>
-          <w:rFonts w:eastAsiaTheme="minorEastAsia"/>
-        </w:rPr>
-      </w:pPr>
-    </w:p>
-    <w:p>
-      <w:pPr>
-        <w:pStyle w:val="Header"/>
-        <w:jc w:val="both"/>
-        <w:rPr>
-          <w:rFonts w:eastAsiaTheme="minorEastAsia"/>
-        </w:rPr>
-      </w:pPr>
-    </w:p>
-    <w:p>
-      <w:pPr>
-        <w:pStyle w:val="Header"/>
-        <w:jc w:val="both"/>
-        <w:rPr>
-          <w:rFonts w:eastAsiaTheme="minorEastAsia"/>
-        </w:rPr>
-      </w:pPr>
-    </w:p>
-    <w:p>
-      <w:pPr>
-        <w:pStyle w:val="Header"/>
-        <w:jc w:val="both"/>
-        <w:rPr>
-          <w:rFonts w:eastAsiaTheme="minorEastAsia"/>
-        </w:rPr>
-      </w:pPr>
-    </w:p>
-    <w:p>
-      <w:pPr>
-        <w:pStyle w:val="Header"/>
-        <w:jc w:val="both"/>
-        <w:rPr>
-          <w:rFonts w:eastAsiaTheme="minorEastAsia"/>
-        </w:rPr>
-      </w:pPr>
-    </w:p>
-    <w:p>
-      <w:pPr>
-        <w:pStyle w:val="Header"/>
-        <w:jc w:val="both"/>
-        <w:rPr>
-          <w:rFonts w:eastAsiaTheme="minorEastAsia"/>
-        </w:rPr>
-      </w:pPr>
-    </w:p>
-    <w:p>
-      <w:pPr>
-        <w:pStyle w:val="Header"/>
-        <w:jc w:val="both"/>
-        <w:rPr>
-          <w:rFonts w:eastAsiaTheme="minorEastAsia"/>
-        </w:rPr>
-      </w:pPr>
-    </w:p>
-    <w:p>
-      <w:pPr>
-        <w:pStyle w:val="Header"/>
-        <w:jc w:val="both"/>
-        <w:rPr>
-          <w:rFonts w:eastAsiaTheme="minorEastAsia"/>
-        </w:rPr>
-      </w:pPr>
-    </w:p>
-    <w:p>
-      <w:pPr>
-        <w:pStyle w:val="Header"/>
-        <w:jc w:val="both"/>
-        <w:rPr>
-          <w:rFonts w:eastAsiaTheme="minorEastAsia"/>
-        </w:rPr>
-      </w:pPr>
-    </w:p>
-    <w:p/>
     <w:sectPr>
-      <w:headerReference w:type="default" r:id="rId7"/>
+      <w:headerReference w:type="default" r:id="rId8"/>
       <w:pgSz w:w="12240" w:h="15840"/>
       <w:pgMar w:top="1440" w:right="1440" w:bottom="1440" w:left="1440" w:header="720" w:footer="720" w:gutter="0"/>
       <w:cols w:space="720"/>
@@ -6078,6 +8638,100 @@
     </w:r>
   </w:p>
 </w:hdr>
+</file>
+
+<file path=word/numbering.xml><?xml version="1.0" encoding="utf-8"?>
+<w:numbering xmlns:wpc="http://schemas.microsoft.com/office/word/2010/wordprocessingCanvas" xmlns:cx="http://schemas.microsoft.com/office/drawing/2014/chartex" xmlns:cx1="http://schemas.microsoft.com/office/drawing/2015/9/8/chartex" xmlns:cx2="http://schemas.microsoft.com/office/drawing/2015/10/21/chartex" xmlns:cx3="http://schemas.microsoft.com/office/drawing/2016/5/9/chartex" xmlns:cx4="http://schemas.microsoft.com/office/drawing/2016/5/10/chartex" xmlns:cx5="http://schemas.microsoft.com/office/drawing/2016/5/11/chartex" xmlns:cx6="http://schemas.microsoft.com/office/drawing/2016/5/12/chartex" xmlns:cx7="http://schemas.microsoft.com/office/drawing/2016/5/13/chartex" xmlns:cx8="http://schemas.microsoft.com/office/drawing/2016/5/14/chartex" xmlns:mc="http://schemas.openxmlformats.org/markup-compatibility/2006" xmlns:aink="http://schemas.microsoft.com/office/drawing/2016/ink" xmlns:am3d="http://schemas.microsoft.com/office/drawing/2017/model3d" xmlns:o="urn:schemas-microsoft-com:office:office" xmlns:r="http://schemas.openxmlformats.org/officeDocument/2006/relationships" xmlns:m="http://schemas.openxmlformats.org/officeDocument/2006/math" xmlns:v="urn:schemas-microsoft-com:vml" xmlns:wp14="http://schemas.microsoft.com/office/word/2010/wordprocessingDrawing" xmlns:wp="http://schemas.openxmlformats.org/drawingml/2006/wordprocessingDrawing" xmlns:w10="urn:schemas-microsoft-com:office:word" xmlns:w="http://schemas.openxmlformats.org/wordprocessingml/2006/main" xmlns:w14="http://schemas.microsoft.com/office/word/2010/wordml" xmlns:w15="http://schemas.microsoft.com/office/word/2012/wordml" xmlns:w16cex="http://schemas.microsoft.com/office/word/2018/wordml/cex" xmlns:w16cid="http://schemas.microsoft.com/office/word/2016/wordml/cid" xmlns:w16="http://schemas.microsoft.com/office/word/2018/wordml" xmlns:w16se="http://schemas.microsoft.com/office/word/2015/wordml/symex" xmlns:wpg="http://schemas.microsoft.com/office/word/2010/wordprocessingGroup" xmlns:wpi="http://schemas.microsoft.com/office/word/2010/wordprocessingInk" xmlns:wne="http://schemas.microsoft.com/office/word/2006/wordml" xmlns:wps="http://schemas.microsoft.com/office/word/2010/wordprocessingShape" mc:Ignorable="w14 w15 w16se w16cid w16 w16cex wp14">
+  <w:abstractNum w:abstractNumId="0" w15:restartNumberingAfterBreak="0">
+    <w:nsid w:val="4DE636C3"/>
+    <w:multiLevelType w:val="hybridMultilevel"/>
+    <w:tmpl w:val="1A3CDCDE"/>
+    <w:lvl w:ilvl="0" w:tplc="0409000F">
+      <w:start w:val="1"/>
+      <w:numFmt w:val="decimal"/>
+      <w:lvlText w:val="%1."/>
+      <w:lvlJc w:val="left"/>
+      <w:pPr>
+        <w:ind w:left="720" w:hanging="360"/>
+      </w:pPr>
+    </w:lvl>
+    <w:lvl w:ilvl="1" w:tplc="04090019" w:tentative="1">
+      <w:start w:val="1"/>
+      <w:numFmt w:val="lowerLetter"/>
+      <w:lvlText w:val="%2."/>
+      <w:lvlJc w:val="left"/>
+      <w:pPr>
+        <w:ind w:left="1440" w:hanging="360"/>
+      </w:pPr>
+    </w:lvl>
+    <w:lvl w:ilvl="2" w:tplc="0409001B" w:tentative="1">
+      <w:start w:val="1"/>
+      <w:numFmt w:val="lowerRoman"/>
+      <w:lvlText w:val="%3."/>
+      <w:lvlJc w:val="right"/>
+      <w:pPr>
+        <w:ind w:left="2160" w:hanging="180"/>
+      </w:pPr>
+    </w:lvl>
+    <w:lvl w:ilvl="3" w:tplc="0409000F" w:tentative="1">
+      <w:start w:val="1"/>
+      <w:numFmt w:val="decimal"/>
+      <w:lvlText w:val="%4."/>
+      <w:lvlJc w:val="left"/>
+      <w:pPr>
+        <w:ind w:left="2880" w:hanging="360"/>
+      </w:pPr>
+    </w:lvl>
+    <w:lvl w:ilvl="4" w:tplc="04090019" w:tentative="1">
+      <w:start w:val="1"/>
+      <w:numFmt w:val="lowerLetter"/>
+      <w:lvlText w:val="%5."/>
+      <w:lvlJc w:val="left"/>
+      <w:pPr>
+        <w:ind w:left="3600" w:hanging="360"/>
+      </w:pPr>
+    </w:lvl>
+    <w:lvl w:ilvl="5" w:tplc="0409001B" w:tentative="1">
+      <w:start w:val="1"/>
+      <w:numFmt w:val="lowerRoman"/>
+      <w:lvlText w:val="%6."/>
+      <w:lvlJc w:val="right"/>
+      <w:pPr>
+        <w:ind w:left="4320" w:hanging="180"/>
+      </w:pPr>
+    </w:lvl>
+    <w:lvl w:ilvl="6" w:tplc="0409000F" w:tentative="1">
+      <w:start w:val="1"/>
+      <w:numFmt w:val="decimal"/>
+      <w:lvlText w:val="%7."/>
+      <w:lvlJc w:val="left"/>
+      <w:pPr>
+        <w:ind w:left="5040" w:hanging="360"/>
+      </w:pPr>
+    </w:lvl>
+    <w:lvl w:ilvl="7" w:tplc="04090019" w:tentative="1">
+      <w:start w:val="1"/>
+      <w:numFmt w:val="lowerLetter"/>
+      <w:lvlText w:val="%8."/>
+      <w:lvlJc w:val="left"/>
+      <w:pPr>
+        <w:ind w:left="5760" w:hanging="360"/>
+      </w:pPr>
+    </w:lvl>
+    <w:lvl w:ilvl="8" w:tplc="0409001B" w:tentative="1">
+      <w:start w:val="1"/>
+      <w:numFmt w:val="lowerRoman"/>
+      <w:lvlText w:val="%9."/>
+      <w:lvlJc w:val="right"/>
+      <w:pPr>
+        <w:ind w:left="6480" w:hanging="180"/>
+      </w:pPr>
+    </w:lvl>
+  </w:abstractNum>
+  <w:num w:numId="1">
+    <w:abstractNumId w:val="0"/>
+  </w:num>
+</w:numbering>
 </file>
 
 <file path=word/styles.xml><?xml version="1.0" encoding="utf-8"?>
@@ -6481,6 +9135,7 @@
   <w:style w:type="character" w:default="1" w:styleId="DefaultParagraphFont">
     <w:name w:val="Default Paragraph Font"/>
     <w:uiPriority w:val="1"/>
+    <w:semiHidden/>
     <w:unhideWhenUsed/>
   </w:style>
   <w:style w:type="table" w:default="1" w:styleId="TableNormal">
@@ -6632,6 +9287,34 @@
       <w:rFonts w:ascii="Times New Roman" w:eastAsia="Times New Roman" w:hAnsi="Times New Roman" w:cs="Times New Roman"/>
       <w:lang w:val="en-US"/>
     </w:rPr>
+  </w:style>
+  <w:style w:type="paragraph" w:styleId="Bibliography">
+    <w:name w:val="Bibliography"/>
+    <w:basedOn w:val="Normal"/>
+    <w:next w:val="Normal"/>
+    <w:uiPriority w:val="37"/>
+    <w:unhideWhenUsed/>
+    <w:rsid w:val="0017715E"/>
+    <w:pPr>
+      <w:spacing w:line="480" w:lineRule="auto"/>
+      <w:ind w:left="720" w:hanging="720"/>
+    </w:pPr>
+  </w:style>
+  <w:style w:type="table" w:styleId="TableGrid">
+    <w:name w:val="Table Grid"/>
+    <w:basedOn w:val="TableNormal"/>
+    <w:uiPriority w:val="39"/>
+    <w:rsid w:val="006947F9"/>
+    <w:tblPr>
+      <w:tblBorders>
+        <w:top w:val="single" w:sz="4" w:space="0" w:color="auto"/>
+        <w:left w:val="single" w:sz="4" w:space="0" w:color="auto"/>
+        <w:bottom w:val="single" w:sz="4" w:space="0" w:color="auto"/>
+        <w:right w:val="single" w:sz="4" w:space="0" w:color="auto"/>
+        <w:insideH w:val="single" w:sz="4" w:space="0" w:color="auto"/>
+        <w:insideV w:val="single" w:sz="4" w:space="0" w:color="auto"/>
+      </w:tblBorders>
+    </w:tblPr>
   </w:style>
 </w:styles>
 </file>

</xml_diff>